<commit_message>
Avanse de analisis 4
</commit_message>
<xml_diff>
--- a/Analisis/Análisis Parcial 2.docx
+++ b/Analisis/Análisis Parcial 2.docx
@@ -132,43 +132,7 @@
           <w:szCs w:val="28"/>
           <w:lang w:val="es-MX"/>
         </w:rPr>
-        <w:t>Para este punto se genera un ángulo de manera aleatoria y posteriormente se implementa un ciclo en el que se varíe o itere el valor de la velocidad inicial de la bala ofensiva, para cada posible valor de velocidad se obtienen las componentes en los ejes coordenados ‘</w:t>
-      </w:r>
-      <w:proofErr w:type="spellStart"/>
-      <w:r>
-        <w:rPr>
-          <w:sz w:val="28"/>
-          <w:szCs w:val="28"/>
-          <w:lang w:val="es-MX"/>
-        </w:rPr>
-        <w:t>Vx</w:t>
-      </w:r>
-      <w:proofErr w:type="spellEnd"/>
-      <w:r>
-        <w:rPr>
-          <w:sz w:val="28"/>
-          <w:szCs w:val="28"/>
-          <w:lang w:val="es-MX"/>
-        </w:rPr>
-        <w:t>’ y ‘</w:t>
-      </w:r>
-      <w:proofErr w:type="spellStart"/>
-      <w:r>
-        <w:rPr>
-          <w:sz w:val="28"/>
-          <w:szCs w:val="28"/>
-          <w:lang w:val="es-MX"/>
-        </w:rPr>
-        <w:t>Vy</w:t>
-      </w:r>
-      <w:proofErr w:type="spellEnd"/>
-      <w:r>
-        <w:rPr>
-          <w:sz w:val="28"/>
-          <w:szCs w:val="28"/>
-          <w:lang w:val="es-MX"/>
-        </w:rPr>
-        <w:t>’ adicionalmente se anida un segundo ciclo en el cual se varía los valores de tiempo a modo de simulación y con cada valor de tiempo se valúan las ecuaciones de posición</w:t>
+        <w:t>Para este punto se genera un ángulo de manera aleatoria y posteriormente se implementa un ciclo en el que se varíe o itere el valor de la velocidad inicial de la bala ofensiva, para cada posible valor de velocidad se obtienen las componentes en los ejes coordenados ‘Vx’ y ‘Vy’ adicionalmente se anida un segundo ciclo en el cual se varía los valores de tiempo a modo de simulación y con cada valor de tiempo se valúan las ecuaciones de posición</w:t>
       </w:r>
       <w:r>
         <w:rPr>
@@ -177,6 +141,261 @@
           <w:lang w:val="es-MX"/>
         </w:rPr>
         <w:t>, luego, con cada valor de posición se verifica si la distancia del cañón defensivo está dentro del área de acción de la bala ofensiva.</w:t>
+      </w:r>
+    </w:p>
+    <w:p>
+      <w:pPr>
+        <w:jc w:val="both"/>
+        <w:rPr>
+          <w:sz w:val="28"/>
+          <w:szCs w:val="28"/>
+          <w:lang w:val="es-MX"/>
+        </w:rPr>
+      </w:pPr>
+      <w:r>
+        <w:rPr>
+          <w:noProof/>
+        </w:rPr>
+        <w:drawing>
+          <wp:inline distT="0" distB="0" distL="0" distR="0" wp14:anchorId="1805DA96" wp14:editId="49067A0D">
+            <wp:extent cx="5612130" cy="3714750"/>
+            <wp:effectExtent l="0" t="0" r="7620" b="0"/>
+            <wp:docPr id="1" name="Imagen 1"/>
+            <wp:cNvGraphicFramePr>
+              <a:graphicFrameLocks xmlns:a="http://schemas.openxmlformats.org/drawingml/2006/main" noChangeAspect="1"/>
+            </wp:cNvGraphicFramePr>
+            <a:graphic xmlns:a="http://schemas.openxmlformats.org/drawingml/2006/main">
+              <a:graphicData uri="http://schemas.openxmlformats.org/drawingml/2006/picture">
+                <pic:pic xmlns:pic="http://schemas.openxmlformats.org/drawingml/2006/picture">
+                  <pic:nvPicPr>
+                    <pic:cNvPr id="0" name="Picture 1"/>
+                    <pic:cNvPicPr>
+                      <a:picLocks noChangeAspect="1" noChangeArrowheads="1"/>
+                    </pic:cNvPicPr>
+                  </pic:nvPicPr>
+                  <pic:blipFill>
+                    <a:blip r:embed="rId4">
+                      <a:extLst>
+                        <a:ext uri="{28A0092B-C50C-407E-A947-70E740481C1C}">
+                          <a14:useLocalDpi xmlns:a14="http://schemas.microsoft.com/office/drawing/2010/main" val="0"/>
+                        </a:ext>
+                      </a:extLst>
+                    </a:blip>
+                    <a:srcRect/>
+                    <a:stretch>
+                      <a:fillRect/>
+                    </a:stretch>
+                  </pic:blipFill>
+                  <pic:spPr bwMode="auto">
+                    <a:xfrm>
+                      <a:off x="0" y="0"/>
+                      <a:ext cx="5612130" cy="3714750"/>
+                    </a:xfrm>
+                    <a:prstGeom prst="rect">
+                      <a:avLst/>
+                    </a:prstGeom>
+                    <a:noFill/>
+                    <a:ln>
+                      <a:noFill/>
+                    </a:ln>
+                  </pic:spPr>
+                </pic:pic>
+              </a:graphicData>
+            </a:graphic>
+          </wp:inline>
+        </w:drawing>
+      </w:r>
+    </w:p>
+    <w:p>
+      <w:pPr>
+        <w:jc w:val="both"/>
+        <w:rPr>
+          <w:rFonts w:eastAsiaTheme="minorEastAsia"/>
+          <w:sz w:val="28"/>
+          <w:szCs w:val="28"/>
+          <w:lang w:val="es-MX"/>
+        </w:rPr>
+      </w:pPr>
+      <w:r>
+        <w:rPr>
+          <w:sz w:val="28"/>
+          <w:szCs w:val="28"/>
+          <w:lang w:val="es-MX"/>
+        </w:rPr>
+        <w:t xml:space="preserve">Donde los valores Vo1, Vo2, Vo3, Von son los </w:t>
+      </w:r>
+      <w:r>
+        <w:rPr>
+          <w:sz w:val="28"/>
+          <w:szCs w:val="28"/>
+          <w:lang w:val="es-MX"/>
+        </w:rPr>
+        <w:t xml:space="preserve">obtenidos en el ciclo mencionado anteriormente y los valores t1, t2, tn Son los valores de tiempo discreto con los que basados en las ecuaciones de movimiento se le da una respectiva </w:t>
+      </w:r>
+      <w:r>
+        <w:rPr>
+          <w:sz w:val="28"/>
+          <w:szCs w:val="28"/>
+          <w:lang w:val="es-MX"/>
+        </w:rPr>
+        <w:lastRenderedPageBreak/>
+        <w:t xml:space="preserve">posición a la bala en cada instante y la ecuación </w:t>
+      </w:r>
+      <m:oMath>
+        <m:rad>
+          <m:radPr>
+            <m:degHide m:val="1"/>
+            <m:ctrlPr>
+              <w:rPr>
+                <w:rFonts w:ascii="Cambria Math" w:hAnsi="Cambria Math"/>
+                <w:i/>
+                <w:sz w:val="28"/>
+                <w:szCs w:val="28"/>
+                <w:lang w:val="es-MX"/>
+              </w:rPr>
+            </m:ctrlPr>
+          </m:radPr>
+          <m:deg/>
+          <m:e>
+            <m:sSup>
+              <m:sSupPr>
+                <m:ctrlPr>
+                  <w:rPr>
+                    <w:rFonts w:ascii="Cambria Math" w:hAnsi="Cambria Math"/>
+                    <w:i/>
+                    <w:sz w:val="28"/>
+                    <w:szCs w:val="28"/>
+                    <w:lang w:val="es-MX"/>
+                  </w:rPr>
+                </m:ctrlPr>
+              </m:sSupPr>
+              <m:e>
+                <m:d>
+                  <m:dPr>
+                    <m:ctrlPr>
+                      <w:rPr>
+                        <w:rFonts w:ascii="Cambria Math" w:hAnsi="Cambria Math"/>
+                        <w:i/>
+                        <w:sz w:val="28"/>
+                        <w:szCs w:val="28"/>
+                        <w:lang w:val="es-MX"/>
+                      </w:rPr>
+                    </m:ctrlPr>
+                  </m:dPr>
+                  <m:e>
+                    <m:r>
+                      <w:rPr>
+                        <w:rFonts w:ascii="Cambria Math" w:hAnsi="Cambria Math"/>
+                        <w:sz w:val="28"/>
+                        <w:szCs w:val="28"/>
+                        <w:lang w:val="es-MX"/>
+                      </w:rPr>
+                      <m:t>Xo-d</m:t>
+                    </m:r>
+                  </m:e>
+                </m:d>
+              </m:e>
+              <m:sup>
+                <m:r>
+                  <w:rPr>
+                    <w:rFonts w:ascii="Cambria Math" w:hAnsi="Cambria Math"/>
+                    <w:sz w:val="28"/>
+                    <w:szCs w:val="28"/>
+                    <w:lang w:val="es-MX"/>
+                  </w:rPr>
+                  <m:t>2</m:t>
+                </m:r>
+              </m:sup>
+            </m:sSup>
+            <m:r>
+              <w:rPr>
+                <w:rFonts w:ascii="Cambria Math" w:hAnsi="Cambria Math"/>
+                <w:sz w:val="28"/>
+                <w:szCs w:val="28"/>
+                <w:lang w:val="es-MX"/>
+              </w:rPr>
+              <m:t>+</m:t>
+            </m:r>
+            <m:sSup>
+              <m:sSupPr>
+                <m:ctrlPr>
+                  <w:rPr>
+                    <w:rFonts w:ascii="Cambria Math" w:hAnsi="Cambria Math"/>
+                    <w:i/>
+                    <w:sz w:val="28"/>
+                    <w:szCs w:val="28"/>
+                    <w:lang w:val="es-MX"/>
+                  </w:rPr>
+                </m:ctrlPr>
+              </m:sSupPr>
+              <m:e>
+                <m:d>
+                  <m:dPr>
+                    <m:ctrlPr>
+                      <w:rPr>
+                        <w:rFonts w:ascii="Cambria Math" w:hAnsi="Cambria Math"/>
+                        <w:i/>
+                        <w:sz w:val="28"/>
+                        <w:szCs w:val="28"/>
+                        <w:lang w:val="es-MX"/>
+                      </w:rPr>
+                    </m:ctrlPr>
+                  </m:dPr>
+                  <m:e>
+                    <m:r>
+                      <w:rPr>
+                        <w:rFonts w:ascii="Cambria Math" w:hAnsi="Cambria Math"/>
+                        <w:sz w:val="28"/>
+                        <w:szCs w:val="28"/>
+                        <w:lang w:val="es-MX"/>
+                      </w:rPr>
+                      <m:t>Yo-Hd</m:t>
+                    </m:r>
+                  </m:e>
+                </m:d>
+              </m:e>
+              <m:sup>
+                <m:r>
+                  <w:rPr>
+                    <w:rFonts w:ascii="Cambria Math" w:hAnsi="Cambria Math"/>
+                    <w:sz w:val="28"/>
+                    <w:szCs w:val="28"/>
+                    <w:lang w:val="es-MX"/>
+                  </w:rPr>
+                  <m:t>2</m:t>
+                </m:r>
+              </m:sup>
+            </m:sSup>
+          </m:e>
+        </m:rad>
+      </m:oMath>
+      <w:r>
+        <w:rPr>
+          <w:rFonts w:eastAsiaTheme="minorEastAsia"/>
+          <w:sz w:val="28"/>
+          <w:szCs w:val="28"/>
+          <w:lang w:val="es-MX"/>
+        </w:rPr>
+        <w:t xml:space="preserve"> representa la distancia entre la bala y el cañón en cada instante de tiempo y cuando esta sea menor o igual a 0.05*d se sabrá que el disparo es certero y se mostraran en pantalla todos sus parámetros.</w:t>
+      </w:r>
+    </w:p>
+    <w:p>
+      <w:pPr>
+        <w:jc w:val="both"/>
+        <w:rPr>
+          <w:sz w:val="28"/>
+          <w:szCs w:val="28"/>
+          <w:lang w:val="es-MX"/>
+        </w:rPr>
+      </w:pPr>
+      <w:r>
+        <w:rPr>
+          <w:rFonts w:eastAsiaTheme="minorEastAsia"/>
+          <w:sz w:val="28"/>
+          <w:szCs w:val="28"/>
+          <w:lang w:val="es-MX"/>
+        </w:rPr>
+        <w:t>Como se desea generar 3 disparos certeros este procedimiento se tiene que realizar 3 veces para obtener 3 ángulos aleatorios.</w:t>
       </w:r>
     </w:p>
     <w:sectPr>
@@ -615,6 +834,16 @@
     <w:semiHidden/>
     <w:unhideWhenUsed/>
   </w:style>
+  <w:style w:type="character" w:styleId="Textodelmarcadordeposicin">
+    <w:name w:val="Placeholder Text"/>
+    <w:basedOn w:val="Fuentedeprrafopredeter"/>
+    <w:uiPriority w:val="99"/>
+    <w:semiHidden/>
+    <w:rsid w:val="00931BF8"/>
+    <w:rPr>
+      <w:color w:val="808080"/>
+    </w:rPr>
+  </w:style>
 </w:styles>
 </file>
 

</xml_diff>

<commit_message>
Avanse de analisis 5
</commit_message>
<xml_diff>
--- a/Analisis/Análisis Parcial 2.docx
+++ b/Analisis/Análisis Parcial 2.docx
@@ -383,6 +383,7 @@
       <w:pPr>
         <w:jc w:val="both"/>
         <w:rPr>
+          <w:rFonts w:eastAsiaTheme="minorEastAsia"/>
           <w:sz w:val="28"/>
           <w:szCs w:val="28"/>
           <w:lang w:val="es-MX"/>
@@ -396,6 +397,255 @@
           <w:lang w:val="es-MX"/>
         </w:rPr>
         <w:t>Como se desea generar 3 disparos certeros este procedimiento se tiene que realizar 3 veces para obtener 3 ángulos aleatorios.</w:t>
+      </w:r>
+    </w:p>
+    <w:p>
+      <w:pPr>
+        <w:jc w:val="both"/>
+        <w:rPr>
+          <w:sz w:val="28"/>
+          <w:szCs w:val="28"/>
+          <w:lang w:val="es-MX"/>
+        </w:rPr>
+      </w:pPr>
+      <w:r>
+        <w:rPr>
+          <w:b/>
+          <w:bCs/>
+          <w:sz w:val="28"/>
+          <w:szCs w:val="28"/>
+          <w:lang w:val="es-MX"/>
+        </w:rPr>
+        <w:t xml:space="preserve">Para el </w:t>
+      </w:r>
+      <w:r>
+        <w:rPr>
+          <w:b/>
+          <w:bCs/>
+          <w:sz w:val="28"/>
+          <w:szCs w:val="28"/>
+          <w:lang w:val="es-MX"/>
+        </w:rPr>
+        <w:t>segundo</w:t>
+      </w:r>
+      <w:r>
+        <w:rPr>
+          <w:b/>
+          <w:bCs/>
+          <w:sz w:val="28"/>
+          <w:szCs w:val="28"/>
+          <w:lang w:val="es-MX"/>
+        </w:rPr>
+        <w:t xml:space="preserve"> caso</w:t>
+      </w:r>
+      <w:r>
+        <w:rPr>
+          <w:sz w:val="28"/>
+          <w:szCs w:val="28"/>
+          <w:lang w:val="es-MX"/>
+        </w:rPr>
+        <w:t>:</w:t>
+      </w:r>
+      <w:r>
+        <w:rPr>
+          <w:sz w:val="28"/>
+          <w:szCs w:val="28"/>
+          <w:lang w:val="es-MX"/>
+        </w:rPr>
+        <w:t xml:space="preserve"> </w:t>
+      </w:r>
+      <w:r>
+        <w:rPr>
+          <w:sz w:val="28"/>
+          <w:szCs w:val="28"/>
+          <w:lang w:val="es-MX"/>
+        </w:rPr>
+        <w:t>Generar disparos (al menos tres) defensivos que comprometan la integridad del cañón</w:t>
+      </w:r>
+      <w:r>
+        <w:rPr>
+          <w:sz w:val="28"/>
+          <w:szCs w:val="28"/>
+          <w:lang w:val="es-MX"/>
+        </w:rPr>
+        <w:t xml:space="preserve"> </w:t>
+      </w:r>
+      <w:r>
+        <w:rPr>
+          <w:sz w:val="28"/>
+          <w:szCs w:val="28"/>
+          <w:lang w:val="es-MX"/>
+        </w:rPr>
+        <w:t>ofensivo</w:t>
+      </w:r>
+      <w:r>
+        <w:rPr>
+          <w:sz w:val="28"/>
+          <w:szCs w:val="28"/>
+          <w:lang w:val="es-MX"/>
+        </w:rPr>
+        <w:t>.</w:t>
+      </w:r>
+    </w:p>
+    <w:p>
+      <w:pPr>
+        <w:jc w:val="both"/>
+        <w:rPr>
+          <w:sz w:val="28"/>
+          <w:szCs w:val="28"/>
+          <w:lang w:val="es-MX"/>
+        </w:rPr>
+      </w:pPr>
+      <w:r>
+        <w:rPr>
+          <w:sz w:val="28"/>
+          <w:szCs w:val="28"/>
+          <w:lang w:val="es-MX"/>
+        </w:rPr>
+        <w:t>El procedimiento para este punto es similar al anterior, con la diferencia en que la velocidad en el eje x se debe considerar como negativa debido al sistema de referencia propuesto.</w:t>
+      </w:r>
+    </w:p>
+    <w:p>
+      <w:pPr>
+        <w:jc w:val="both"/>
+        <w:rPr>
+          <w:sz w:val="28"/>
+          <w:szCs w:val="28"/>
+          <w:lang w:val="es-MX"/>
+        </w:rPr>
+      </w:pPr>
+      <w:r>
+        <w:rPr>
+          <w:noProof/>
+        </w:rPr>
+        <w:drawing>
+          <wp:inline distT="0" distB="0" distL="0" distR="0" wp14:anchorId="57BBCC3C" wp14:editId="07557E61">
+            <wp:extent cx="5612130" cy="4020820"/>
+            <wp:effectExtent l="0" t="0" r="7620" b="0"/>
+            <wp:docPr id="2" name="Imagen 2"/>
+            <wp:cNvGraphicFramePr>
+              <a:graphicFrameLocks xmlns:a="http://schemas.openxmlformats.org/drawingml/2006/main" noChangeAspect="1"/>
+            </wp:cNvGraphicFramePr>
+            <a:graphic xmlns:a="http://schemas.openxmlformats.org/drawingml/2006/main">
+              <a:graphicData uri="http://schemas.openxmlformats.org/drawingml/2006/picture">
+                <pic:pic xmlns:pic="http://schemas.openxmlformats.org/drawingml/2006/picture">
+                  <pic:nvPicPr>
+                    <pic:cNvPr id="1" name=""/>
+                    <pic:cNvPicPr/>
+                  </pic:nvPicPr>
+                  <pic:blipFill>
+                    <a:blip r:embed="rId5"/>
+                    <a:stretch>
+                      <a:fillRect/>
+                    </a:stretch>
+                  </pic:blipFill>
+                  <pic:spPr>
+                    <a:xfrm>
+                      <a:off x="0" y="0"/>
+                      <a:ext cx="5612130" cy="4020820"/>
+                    </a:xfrm>
+                    <a:prstGeom prst="rect">
+                      <a:avLst/>
+                    </a:prstGeom>
+                  </pic:spPr>
+                </pic:pic>
+              </a:graphicData>
+            </a:graphic>
+          </wp:inline>
+        </w:drawing>
+      </w:r>
+    </w:p>
+    <w:p>
+      <w:pPr>
+        <w:jc w:val="both"/>
+        <w:rPr>
+          <w:sz w:val="28"/>
+          <w:szCs w:val="28"/>
+          <w:lang w:val="es-MX"/>
+        </w:rPr>
+      </w:pPr>
+      <w:r>
+        <w:rPr>
+          <w:b/>
+          <w:bCs/>
+          <w:sz w:val="28"/>
+          <w:szCs w:val="28"/>
+          <w:lang w:val="es-MX"/>
+        </w:rPr>
+        <w:t xml:space="preserve">Para el </w:t>
+      </w:r>
+      <w:r>
+        <w:rPr>
+          <w:b/>
+          <w:bCs/>
+          <w:sz w:val="28"/>
+          <w:szCs w:val="28"/>
+          <w:lang w:val="es-MX"/>
+        </w:rPr>
+        <w:t>tercer</w:t>
+      </w:r>
+      <w:r>
+        <w:rPr>
+          <w:b/>
+          <w:bCs/>
+          <w:sz w:val="28"/>
+          <w:szCs w:val="28"/>
+          <w:lang w:val="es-MX"/>
+        </w:rPr>
+        <w:t xml:space="preserve"> caso</w:t>
+      </w:r>
+      <w:r>
+        <w:rPr>
+          <w:sz w:val="28"/>
+          <w:szCs w:val="28"/>
+          <w:lang w:val="es-MX"/>
+        </w:rPr>
+        <w:t>:</w:t>
+      </w:r>
+      <w:r>
+        <w:t xml:space="preserve"> </w:t>
+      </w:r>
+      <w:r>
+        <w:rPr>
+          <w:sz w:val="28"/>
+          <w:szCs w:val="28"/>
+          <w:lang w:val="es-MX"/>
+        </w:rPr>
+        <w:t>Dado un disparo ofensivo, generar (al menos tres) disparos defensivos que impida que</w:t>
+      </w:r>
+      <w:r>
+        <w:rPr>
+          <w:sz w:val="28"/>
+          <w:szCs w:val="28"/>
+          <w:lang w:val="es-MX"/>
+        </w:rPr>
+        <w:t xml:space="preserve"> </w:t>
+      </w:r>
+      <w:r>
+        <w:rPr>
+          <w:sz w:val="28"/>
+          <w:szCs w:val="28"/>
+          <w:lang w:val="es-MX"/>
+        </w:rPr>
+        <w:t>el cañón defensivo sea destruido sin importar si el cañón ofensivo pueda ser destruido.</w:t>
+      </w:r>
+    </w:p>
+    <w:p>
+      <w:pPr>
+        <w:jc w:val="both"/>
+        <w:rPr>
+          <w:sz w:val="28"/>
+          <w:szCs w:val="28"/>
+          <w:lang w:val="es-MX"/>
+        </w:rPr>
+      </w:pPr>
+      <w:r>
+        <w:rPr>
+          <w:sz w:val="28"/>
+          <w:szCs w:val="28"/>
+          <w:lang w:val="es-MX"/>
+        </w:rPr>
+        <w:t>Para este caso</w:t>
       </w:r>
     </w:p>
     <w:sectPr>

</xml_diff>

<commit_message>
Avanse de analisis 6
</commit_message>
<xml_diff>
--- a/Analisis/Análisis Parcial 2.docx
+++ b/Analisis/Análisis Parcial 2.docx
@@ -132,7 +132,43 @@
           <w:szCs w:val="28"/>
           <w:lang w:val="es-MX"/>
         </w:rPr>
-        <w:t>Para este punto se genera un ángulo de manera aleatoria y posteriormente se implementa un ciclo en el que se varíe o itere el valor de la velocidad inicial de la bala ofensiva, para cada posible valor de velocidad se obtienen las componentes en los ejes coordenados ‘Vx’ y ‘Vy’ adicionalmente se anida un segundo ciclo en el cual se varía los valores de tiempo a modo de simulación y con cada valor de tiempo se valúan las ecuaciones de posición</w:t>
+        <w:t>Para este punto se genera un ángulo de manera aleatoria y posteriormente se implementa un ciclo en el que se varíe o itere el valor de la velocidad inicial de la bala ofensiva, para cada posible valor de velocidad se obtienen las componentes en los ejes coordenados ‘</w:t>
+      </w:r>
+      <w:proofErr w:type="spellStart"/>
+      <w:r>
+        <w:rPr>
+          <w:sz w:val="28"/>
+          <w:szCs w:val="28"/>
+          <w:lang w:val="es-MX"/>
+        </w:rPr>
+        <w:t>Vx</w:t>
+      </w:r>
+      <w:proofErr w:type="spellEnd"/>
+      <w:r>
+        <w:rPr>
+          <w:sz w:val="28"/>
+          <w:szCs w:val="28"/>
+          <w:lang w:val="es-MX"/>
+        </w:rPr>
+        <w:t>’ y ‘</w:t>
+      </w:r>
+      <w:proofErr w:type="spellStart"/>
+      <w:r>
+        <w:rPr>
+          <w:sz w:val="28"/>
+          <w:szCs w:val="28"/>
+          <w:lang w:val="es-MX"/>
+        </w:rPr>
+        <w:t>Vy</w:t>
+      </w:r>
+      <w:proofErr w:type="spellEnd"/>
+      <w:r>
+        <w:rPr>
+          <w:sz w:val="28"/>
+          <w:szCs w:val="28"/>
+          <w:lang w:val="es-MX"/>
+        </w:rPr>
+        <w:t>’ adicionalmente se anida un segundo ciclo en el cual se varía los valores de tiempo a modo de simulación y con cada valor de tiempo se valúan las ecuaciones de posición</w:t>
       </w:r>
       <w:r>
         <w:rPr>
@@ -222,15 +258,51 @@
           <w:szCs w:val="28"/>
           <w:lang w:val="es-MX"/>
         </w:rPr>
-        <w:t xml:space="preserve">Donde los valores Vo1, Vo2, Vo3, Von son los </w:t>
-      </w:r>
-      <w:r>
-        <w:rPr>
-          <w:sz w:val="28"/>
-          <w:szCs w:val="28"/>
-          <w:lang w:val="es-MX"/>
-        </w:rPr>
-        <w:t xml:space="preserve">obtenidos en el ciclo mencionado anteriormente y los valores t1, t2, tn Son los valores de tiempo discreto con los que basados en las ecuaciones de movimiento se le da una respectiva </w:t>
+        <w:t xml:space="preserve">Donde los valores Vo1, Vo2, Vo3, </w:t>
+      </w:r>
+      <w:proofErr w:type="spellStart"/>
+      <w:r>
+        <w:rPr>
+          <w:sz w:val="28"/>
+          <w:szCs w:val="28"/>
+          <w:lang w:val="es-MX"/>
+        </w:rPr>
+        <w:t>Von</w:t>
+      </w:r>
+      <w:proofErr w:type="spellEnd"/>
+      <w:r>
+        <w:rPr>
+          <w:sz w:val="28"/>
+          <w:szCs w:val="28"/>
+          <w:lang w:val="es-MX"/>
+        </w:rPr>
+        <w:t xml:space="preserve"> son los </w:t>
+      </w:r>
+      <w:r>
+        <w:rPr>
+          <w:sz w:val="28"/>
+          <w:szCs w:val="28"/>
+          <w:lang w:val="es-MX"/>
+        </w:rPr>
+        <w:t xml:space="preserve">obtenidos en el ciclo mencionado anteriormente y los valores t1, t2, </w:t>
+      </w:r>
+      <w:proofErr w:type="spellStart"/>
+      <w:r>
+        <w:rPr>
+          <w:sz w:val="28"/>
+          <w:szCs w:val="28"/>
+          <w:lang w:val="es-MX"/>
+        </w:rPr>
+        <w:t>tn</w:t>
+      </w:r>
+      <w:proofErr w:type="spellEnd"/>
+      <w:r>
+        <w:rPr>
+          <w:sz w:val="28"/>
+          <w:szCs w:val="28"/>
+          <w:lang w:val="es-MX"/>
+        </w:rPr>
+        <w:t xml:space="preserve"> Son los valores de tiempo discreto con los que basados en las ecuaciones de movimiento se le da una respectiva </w:t>
       </w:r>
       <w:r>
         <w:rPr>
@@ -645,8 +717,1386 @@
           <w:szCs w:val="28"/>
           <w:lang w:val="es-MX"/>
         </w:rPr>
+        <w:lastRenderedPageBreak/>
         <w:t>Para este caso</w:t>
       </w:r>
+      <w:r>
+        <w:rPr>
+          <w:sz w:val="28"/>
+          <w:szCs w:val="28"/>
+          <w:lang w:val="es-MX"/>
+        </w:rPr>
+        <w:t xml:space="preserve"> se pide al usuario ingresar los datos del disparo ofensivo</w:t>
+      </w:r>
+      <w:r>
+        <w:rPr>
+          <w:sz w:val="28"/>
+          <w:szCs w:val="28"/>
+          <w:lang w:val="es-MX"/>
+        </w:rPr>
+        <w:t xml:space="preserve"> (ángulo y velocidad inicial), luego se implementa un ciclo para aplicar las ecuaciones de movimiento con diferentes tiempos y en cada iteración se verifica si el disparo genera algún daño al cañón defensivo, de ser así, se generan de manera similar a los casos anteriores anglos aleatorios y velocidades con la implementación de un ciclo, se descompone la velocidad inicial y eventualmente se evalúan las ecuaciones de movimiento tanto de la bala defensiva como de la bala ofensiva certera, y en cada instante de tiempo se verifica si la distancia entre ellas es menor o igual a esta, es decir </w:t>
+      </w:r>
+    </w:p>
+    <w:p>
+      <w:pPr>
+        <w:jc w:val="both"/>
+        <w:rPr>
+          <w:rFonts w:eastAsiaTheme="minorEastAsia"/>
+          <w:sz w:val="28"/>
+          <w:szCs w:val="28"/>
+        </w:rPr>
+      </w:pPr>
+      <m:oMath>
+        <m:rad>
+          <m:radPr>
+            <m:degHide m:val="1"/>
+            <m:ctrlPr>
+              <w:rPr>
+                <w:rFonts w:ascii="Cambria Math" w:hAnsi="Cambria Math"/>
+                <w:b/>
+                <w:bCs/>
+                <w:sz w:val="24"/>
+                <w:szCs w:val="24"/>
+              </w:rPr>
+            </m:ctrlPr>
+          </m:radPr>
+          <m:deg>
+            <m:ctrlPr>
+              <w:rPr>
+                <w:rFonts w:ascii="Cambria Math" w:hAnsi="Cambria Math"/>
+                <w:b/>
+                <w:bCs/>
+                <w:i/>
+                <w:sz w:val="24"/>
+                <w:szCs w:val="24"/>
+              </w:rPr>
+            </m:ctrlPr>
+          </m:deg>
+          <m:e>
+            <m:sSup>
+              <m:sSupPr>
+                <m:ctrlPr>
+                  <w:rPr>
+                    <w:rFonts w:ascii="Cambria Math" w:hAnsi="Cambria Math"/>
+                    <w:b/>
+                    <w:bCs/>
+                    <w:i/>
+                    <w:sz w:val="24"/>
+                    <w:szCs w:val="24"/>
+                  </w:rPr>
+                </m:ctrlPr>
+              </m:sSupPr>
+              <m:e>
+                <m:d>
+                  <m:dPr>
+                    <m:ctrlPr>
+                      <w:rPr>
+                        <w:rFonts w:ascii="Cambria Math" w:hAnsi="Cambria Math"/>
+                        <w:b/>
+                        <w:bCs/>
+                        <w:i/>
+                        <w:sz w:val="24"/>
+                        <w:szCs w:val="24"/>
+                      </w:rPr>
+                    </m:ctrlPr>
+                  </m:dPr>
+                  <m:e>
+                    <m:r>
+                      <m:rPr>
+                        <m:sty m:val="bi"/>
+                      </m:rPr>
+                      <w:rPr>
+                        <w:rFonts w:ascii="Cambria Math" w:hAnsi="Cambria Math"/>
+                        <w:sz w:val="24"/>
+                        <w:szCs w:val="24"/>
+                      </w:rPr>
+                      <m:t>xo-x</m:t>
+                    </m:r>
+                  </m:e>
+                </m:d>
+              </m:e>
+              <m:sup>
+                <m:r>
+                  <m:rPr>
+                    <m:sty m:val="bi"/>
+                  </m:rPr>
+                  <w:rPr>
+                    <w:rFonts w:ascii="Cambria Math" w:hAnsi="Cambria Math"/>
+                    <w:sz w:val="24"/>
+                    <w:szCs w:val="24"/>
+                  </w:rPr>
+                  <m:t>2</m:t>
+                </m:r>
+              </m:sup>
+            </m:sSup>
+            <m:r>
+              <m:rPr>
+                <m:sty m:val="bi"/>
+              </m:rPr>
+              <w:rPr>
+                <w:rFonts w:ascii="Cambria Math" w:hAnsi="Cambria Math"/>
+                <w:sz w:val="24"/>
+                <w:szCs w:val="24"/>
+              </w:rPr>
+              <m:t>+(yo-y)^2</m:t>
+            </m:r>
+          </m:e>
+        </m:rad>
+        <m:r>
+          <m:rPr>
+            <m:sty m:val="b"/>
+          </m:rPr>
+          <w:rPr>
+            <w:rFonts w:ascii="Cambria Math" w:hAnsi="Cambria Math"/>
+            <w:sz w:val="24"/>
+            <w:szCs w:val="24"/>
+          </w:rPr>
+          <m:t>≤0.025*d</m:t>
+        </m:r>
+        <m:r>
+          <m:rPr>
+            <m:sty m:val="p"/>
+          </m:rPr>
+          <w:rPr>
+            <w:rFonts w:ascii="Cambria Math" w:hAnsi="Cambria Math"/>
+            <w:sz w:val="24"/>
+            <w:szCs w:val="24"/>
+          </w:rPr>
+          <m:t xml:space="preserve"> </m:t>
+        </m:r>
+      </m:oMath>
+      <w:r>
+        <w:rPr>
+          <w:rFonts w:eastAsiaTheme="minorEastAsia"/>
+        </w:rPr>
+        <w:t xml:space="preserve">  </w:t>
+      </w:r>
+      <w:r>
+        <w:rPr>
+          <w:rFonts w:eastAsiaTheme="minorEastAsia" w:cstheme="minorHAnsi"/>
+          <w:sz w:val="28"/>
+          <w:szCs w:val="28"/>
+        </w:rPr>
+        <w:t>y además se verifica que el cañón defensivo se encuentre</w:t>
+      </w:r>
+      <w:r>
+        <w:rPr>
+          <w:rFonts w:eastAsiaTheme="minorEastAsia"/>
+          <w:sz w:val="28"/>
+          <w:szCs w:val="28"/>
+        </w:rPr>
+        <w:t xml:space="preserve"> </w:t>
+      </w:r>
+      <w:r>
+        <w:rPr>
+          <w:rFonts w:eastAsiaTheme="minorEastAsia"/>
+          <w:sz w:val="28"/>
+          <w:szCs w:val="28"/>
+        </w:rPr>
+        <w:t xml:space="preserve">fuera del alcance de las balas disparadas por ambos cañones con ecuaciones similares a la mostrada </w:t>
+      </w:r>
+      <w:r>
+        <w:rPr>
+          <w:rFonts w:eastAsiaTheme="minorEastAsia"/>
+          <w:sz w:val="28"/>
+          <w:szCs w:val="28"/>
+        </w:rPr>
+        <w:t xml:space="preserve">anteriormente, </w:t>
+      </w:r>
+      <m:oMath>
+        <m:rad>
+          <m:radPr>
+            <m:degHide m:val="1"/>
+            <m:ctrlPr>
+              <w:rPr>
+                <w:rFonts w:ascii="Cambria Math" w:hAnsi="Cambria Math"/>
+                <w:b/>
+                <w:bCs/>
+                <w:sz w:val="24"/>
+                <w:szCs w:val="24"/>
+              </w:rPr>
+            </m:ctrlPr>
+          </m:radPr>
+          <m:deg>
+            <m:ctrlPr>
+              <w:rPr>
+                <w:rFonts w:ascii="Cambria Math" w:hAnsi="Cambria Math"/>
+                <w:b/>
+                <w:bCs/>
+                <w:i/>
+                <w:sz w:val="24"/>
+                <w:szCs w:val="24"/>
+              </w:rPr>
+            </m:ctrlPr>
+          </m:deg>
+          <m:e>
+            <m:sSup>
+              <m:sSupPr>
+                <m:ctrlPr>
+                  <w:rPr>
+                    <w:rFonts w:ascii="Cambria Math" w:hAnsi="Cambria Math"/>
+                    <w:b/>
+                    <w:bCs/>
+                    <w:i/>
+                    <w:sz w:val="24"/>
+                    <w:szCs w:val="24"/>
+                  </w:rPr>
+                </m:ctrlPr>
+              </m:sSupPr>
+              <m:e>
+                <m:d>
+                  <m:dPr>
+                    <m:ctrlPr>
+                      <w:rPr>
+                        <w:rFonts w:ascii="Cambria Math" w:hAnsi="Cambria Math"/>
+                        <w:b/>
+                        <w:bCs/>
+                        <w:i/>
+                        <w:sz w:val="24"/>
+                        <w:szCs w:val="24"/>
+                      </w:rPr>
+                    </m:ctrlPr>
+                  </m:dPr>
+                  <m:e>
+                    <m:r>
+                      <m:rPr>
+                        <m:sty m:val="bi"/>
+                      </m:rPr>
+                      <w:rPr>
+                        <w:rFonts w:ascii="Cambria Math" w:hAnsi="Cambria Math"/>
+                        <w:sz w:val="24"/>
+                        <w:szCs w:val="24"/>
+                      </w:rPr>
+                      <m:t>xo-d</m:t>
+                    </m:r>
+                  </m:e>
+                </m:d>
+              </m:e>
+              <m:sup>
+                <m:r>
+                  <m:rPr>
+                    <m:sty m:val="bi"/>
+                  </m:rPr>
+                  <w:rPr>
+                    <w:rFonts w:ascii="Cambria Math" w:hAnsi="Cambria Math"/>
+                    <w:sz w:val="24"/>
+                    <w:szCs w:val="24"/>
+                  </w:rPr>
+                  <m:t>2</m:t>
+                </m:r>
+              </m:sup>
+            </m:sSup>
+            <m:r>
+              <m:rPr>
+                <m:sty m:val="bi"/>
+              </m:rPr>
+              <w:rPr>
+                <w:rFonts w:ascii="Cambria Math" w:hAnsi="Cambria Math"/>
+                <w:sz w:val="24"/>
+                <w:szCs w:val="24"/>
+              </w:rPr>
+              <m:t>+</m:t>
+            </m:r>
+            <m:sSup>
+              <m:sSupPr>
+                <m:ctrlPr>
+                  <w:rPr>
+                    <w:rFonts w:ascii="Cambria Math" w:hAnsi="Cambria Math"/>
+                    <w:b/>
+                    <w:bCs/>
+                    <w:i/>
+                    <w:sz w:val="24"/>
+                    <w:szCs w:val="24"/>
+                  </w:rPr>
+                </m:ctrlPr>
+              </m:sSupPr>
+              <m:e>
+                <m:d>
+                  <m:dPr>
+                    <m:ctrlPr>
+                      <w:rPr>
+                        <w:rFonts w:ascii="Cambria Math" w:hAnsi="Cambria Math"/>
+                        <w:b/>
+                        <w:bCs/>
+                        <w:i/>
+                        <w:sz w:val="24"/>
+                        <w:szCs w:val="24"/>
+                      </w:rPr>
+                    </m:ctrlPr>
+                  </m:dPr>
+                  <m:e>
+                    <m:r>
+                      <m:rPr>
+                        <m:sty m:val="bi"/>
+                      </m:rPr>
+                      <w:rPr>
+                        <w:rFonts w:ascii="Cambria Math" w:hAnsi="Cambria Math"/>
+                        <w:sz w:val="24"/>
+                        <w:szCs w:val="24"/>
+                      </w:rPr>
+                      <m:t>yo-Hd</m:t>
+                    </m:r>
+                  </m:e>
+                </m:d>
+              </m:e>
+              <m:sup>
+                <m:r>
+                  <m:rPr>
+                    <m:sty m:val="bi"/>
+                  </m:rPr>
+                  <w:rPr>
+                    <w:rFonts w:ascii="Cambria Math" w:hAnsi="Cambria Math"/>
+                    <w:sz w:val="24"/>
+                    <w:szCs w:val="24"/>
+                  </w:rPr>
+                  <m:t>2</m:t>
+                </m:r>
+              </m:sup>
+            </m:sSup>
+          </m:e>
+        </m:rad>
+        <m:r>
+          <m:rPr>
+            <m:sty m:val="b"/>
+          </m:rPr>
+          <w:rPr>
+            <w:rFonts w:ascii="Cambria Math" w:hAnsi="Cambria Math"/>
+            <w:sz w:val="24"/>
+            <w:szCs w:val="24"/>
+          </w:rPr>
+          <m:t>≤0.05*d</m:t>
+        </m:r>
+      </m:oMath>
+      <w:r>
+        <w:rPr>
+          <w:rFonts w:eastAsiaTheme="minorEastAsia"/>
+          <w:b/>
+          <w:bCs/>
+          <w:sz w:val="24"/>
+          <w:szCs w:val="24"/>
+        </w:rPr>
+        <w:t xml:space="preserve"> </w:t>
+      </w:r>
+      <w:r>
+        <w:rPr>
+          <w:rFonts w:eastAsiaTheme="minorEastAsia"/>
+          <w:sz w:val="28"/>
+          <w:szCs w:val="28"/>
+        </w:rPr>
+        <w:t>para la bala ofensiva</w:t>
+      </w:r>
+    </w:p>
+    <w:p>
+      <w:pPr>
+        <w:jc w:val="both"/>
+        <w:rPr>
+          <w:rFonts w:eastAsiaTheme="minorEastAsia"/>
+          <w:sz w:val="24"/>
+          <w:szCs w:val="24"/>
+        </w:rPr>
+      </w:pPr>
+      <w:r>
+        <w:rPr>
+          <w:rFonts w:eastAsiaTheme="minorEastAsia"/>
+          <w:sz w:val="28"/>
+          <w:szCs w:val="28"/>
+        </w:rPr>
+        <w:t xml:space="preserve"> </w:t>
+      </w:r>
+      <m:oMath>
+        <m:rad>
+          <m:radPr>
+            <m:degHide m:val="1"/>
+            <m:ctrlPr>
+              <w:rPr>
+                <w:rFonts w:ascii="Cambria Math" w:hAnsi="Cambria Math"/>
+                <w:b/>
+                <w:bCs/>
+                <w:sz w:val="24"/>
+                <w:szCs w:val="24"/>
+              </w:rPr>
+            </m:ctrlPr>
+          </m:radPr>
+          <m:deg>
+            <m:ctrlPr>
+              <w:rPr>
+                <w:rFonts w:ascii="Cambria Math" w:hAnsi="Cambria Math"/>
+                <w:b/>
+                <w:bCs/>
+                <w:i/>
+                <w:sz w:val="24"/>
+                <w:szCs w:val="24"/>
+              </w:rPr>
+            </m:ctrlPr>
+          </m:deg>
+          <m:e>
+            <m:sSup>
+              <m:sSupPr>
+                <m:ctrlPr>
+                  <w:rPr>
+                    <w:rFonts w:ascii="Cambria Math" w:hAnsi="Cambria Math"/>
+                    <w:b/>
+                    <w:bCs/>
+                    <w:i/>
+                    <w:sz w:val="24"/>
+                    <w:szCs w:val="24"/>
+                  </w:rPr>
+                </m:ctrlPr>
+              </m:sSupPr>
+              <m:e>
+                <m:d>
+                  <m:dPr>
+                    <m:ctrlPr>
+                      <w:rPr>
+                        <w:rFonts w:ascii="Cambria Math" w:hAnsi="Cambria Math"/>
+                        <w:b/>
+                        <w:bCs/>
+                        <w:i/>
+                        <w:sz w:val="24"/>
+                        <w:szCs w:val="24"/>
+                      </w:rPr>
+                    </m:ctrlPr>
+                  </m:dPr>
+                  <m:e>
+                    <m:r>
+                      <m:rPr>
+                        <m:sty m:val="bi"/>
+                      </m:rPr>
+                      <w:rPr>
+                        <w:rFonts w:ascii="Cambria Math" w:hAnsi="Cambria Math"/>
+                        <w:sz w:val="24"/>
+                        <w:szCs w:val="24"/>
+                      </w:rPr>
+                      <m:t>x-</m:t>
+                    </m:r>
+                    <m:r>
+                      <m:rPr>
+                        <m:sty m:val="bi"/>
+                      </m:rPr>
+                      <w:rPr>
+                        <w:rFonts w:ascii="Cambria Math" w:hAnsi="Cambria Math"/>
+                        <w:sz w:val="24"/>
+                        <w:szCs w:val="24"/>
+                      </w:rPr>
+                      <m:t>d</m:t>
+                    </m:r>
+                  </m:e>
+                </m:d>
+              </m:e>
+              <m:sup>
+                <m:r>
+                  <m:rPr>
+                    <m:sty m:val="bi"/>
+                  </m:rPr>
+                  <w:rPr>
+                    <w:rFonts w:ascii="Cambria Math" w:hAnsi="Cambria Math"/>
+                    <w:sz w:val="24"/>
+                    <w:szCs w:val="24"/>
+                  </w:rPr>
+                  <m:t>2</m:t>
+                </m:r>
+              </m:sup>
+            </m:sSup>
+            <m:r>
+              <m:rPr>
+                <m:sty m:val="bi"/>
+              </m:rPr>
+              <w:rPr>
+                <w:rFonts w:ascii="Cambria Math" w:hAnsi="Cambria Math"/>
+                <w:sz w:val="24"/>
+                <w:szCs w:val="24"/>
+              </w:rPr>
+              <m:t>+(y-</m:t>
+            </m:r>
+            <m:r>
+              <m:rPr>
+                <m:sty m:val="bi"/>
+              </m:rPr>
+              <w:rPr>
+                <w:rFonts w:ascii="Cambria Math" w:hAnsi="Cambria Math"/>
+                <w:sz w:val="24"/>
+                <w:szCs w:val="24"/>
+              </w:rPr>
+              <m:t>Hd</m:t>
+            </m:r>
+            <m:r>
+              <m:rPr>
+                <m:sty m:val="bi"/>
+              </m:rPr>
+              <w:rPr>
+                <w:rFonts w:ascii="Cambria Math" w:hAnsi="Cambria Math"/>
+                <w:sz w:val="24"/>
+                <w:szCs w:val="24"/>
+              </w:rPr>
+              <m:t>)^2</m:t>
+            </m:r>
+          </m:e>
+        </m:rad>
+        <m:r>
+          <m:rPr>
+            <m:sty m:val="b"/>
+          </m:rPr>
+          <w:rPr>
+            <w:rFonts w:ascii="Cambria Math" w:hAnsi="Cambria Math"/>
+            <w:sz w:val="24"/>
+            <w:szCs w:val="24"/>
+          </w:rPr>
+          <m:t>≤0.025*d</m:t>
+        </m:r>
+        <m:r>
+          <m:rPr>
+            <m:sty m:val="p"/>
+          </m:rPr>
+          <w:rPr>
+            <w:rFonts w:ascii="Cambria Math" w:hAnsi="Cambria Math"/>
+            <w:sz w:val="24"/>
+            <w:szCs w:val="24"/>
+          </w:rPr>
+          <m:t xml:space="preserve"> </m:t>
+        </m:r>
+      </m:oMath>
+      <w:r>
+        <w:rPr>
+          <w:rFonts w:eastAsiaTheme="minorEastAsia"/>
+          <w:sz w:val="24"/>
+          <w:szCs w:val="24"/>
+        </w:rPr>
+        <w:t>para la bala defensiva</w:t>
+      </w:r>
+    </w:p>
+    <w:p>
+      <w:pPr>
+        <w:jc w:val="both"/>
+        <w:rPr>
+          <w:rFonts w:eastAsiaTheme="minorEastAsia"/>
+          <w:sz w:val="24"/>
+          <w:szCs w:val="24"/>
+        </w:rPr>
+      </w:pPr>
+      <w:r>
+        <w:rPr>
+          <w:rFonts w:eastAsiaTheme="minorEastAsia"/>
+          <w:sz w:val="24"/>
+          <w:szCs w:val="24"/>
+        </w:rPr>
+        <w:t>Donde:</w:t>
+      </w:r>
+    </w:p>
+    <w:p>
+      <w:pPr>
+        <w:jc w:val="both"/>
+        <w:rPr>
+          <w:rFonts w:eastAsiaTheme="minorEastAsia"/>
+          <w:sz w:val="24"/>
+          <w:szCs w:val="24"/>
+        </w:rPr>
+      </w:pPr>
+      <m:oMathPara>
+        <m:oMath>
+          <m:r>
+            <w:rPr>
+              <w:rFonts w:ascii="Cambria Math" w:eastAsiaTheme="minorEastAsia" w:hAnsi="Cambria Math"/>
+              <w:sz w:val="24"/>
+              <w:szCs w:val="24"/>
+            </w:rPr>
+            <m:t>xo,yo=posicion x y y de la bala ofensiva;</m:t>
+          </m:r>
+        </m:oMath>
+      </m:oMathPara>
+    </w:p>
+    <w:p>
+      <w:pPr>
+        <w:jc w:val="both"/>
+        <w:rPr>
+          <w:rFonts w:eastAsiaTheme="minorEastAsia"/>
+          <w:sz w:val="24"/>
+          <w:szCs w:val="24"/>
+        </w:rPr>
+      </w:pPr>
+      <m:oMathPara>
+        <m:oMath>
+          <m:r>
+            <w:rPr>
+              <w:rFonts w:ascii="Cambria Math" w:eastAsiaTheme="minorEastAsia" w:hAnsi="Cambria Math"/>
+              <w:sz w:val="24"/>
+              <w:szCs w:val="24"/>
+            </w:rPr>
+            <m:t xml:space="preserve">x,y=posicion x y y de la bala </m:t>
+          </m:r>
+          <m:r>
+            <w:rPr>
+              <w:rFonts w:ascii="Cambria Math" w:eastAsiaTheme="minorEastAsia" w:hAnsi="Cambria Math"/>
+              <w:sz w:val="24"/>
+              <w:szCs w:val="24"/>
+            </w:rPr>
+            <m:t>de</m:t>
+          </m:r>
+          <m:r>
+            <w:rPr>
+              <w:rFonts w:ascii="Cambria Math" w:eastAsiaTheme="minorEastAsia" w:hAnsi="Cambria Math"/>
+              <w:sz w:val="24"/>
+              <w:szCs w:val="24"/>
+            </w:rPr>
+            <m:t>fensiva;</m:t>
+          </m:r>
+          <m:r>
+            <w:rPr>
+              <w:rFonts w:ascii="Cambria Math" w:eastAsiaTheme="minorEastAsia" w:hAnsi="Cambria Math"/>
+              <w:sz w:val="24"/>
+              <w:szCs w:val="24"/>
+            </w:rPr>
+            <m:t xml:space="preserve"> </m:t>
+          </m:r>
+        </m:oMath>
+      </m:oMathPara>
+    </w:p>
+    <w:p>
+      <w:pPr>
+        <w:jc w:val="both"/>
+        <w:rPr>
+          <w:rFonts w:eastAsiaTheme="minorEastAsia"/>
+          <w:sz w:val="28"/>
+          <w:szCs w:val="28"/>
+        </w:rPr>
+      </w:pPr>
+      <m:oMathPara>
+        <m:oMath>
+          <m:r>
+            <w:rPr>
+              <w:rFonts w:ascii="Cambria Math" w:eastAsiaTheme="minorEastAsia" w:hAnsi="Cambria Math"/>
+              <w:sz w:val="24"/>
+              <w:szCs w:val="24"/>
+            </w:rPr>
+            <m:t>d</m:t>
+          </m:r>
+          <m:r>
+            <w:rPr>
+              <w:rFonts w:ascii="Cambria Math" w:eastAsiaTheme="minorEastAsia" w:hAnsi="Cambria Math"/>
+              <w:sz w:val="24"/>
+              <w:szCs w:val="24"/>
+            </w:rPr>
+            <m:t>,</m:t>
+          </m:r>
+          <m:r>
+            <w:rPr>
+              <w:rFonts w:ascii="Cambria Math" w:eastAsiaTheme="minorEastAsia" w:hAnsi="Cambria Math"/>
+              <w:sz w:val="24"/>
+              <w:szCs w:val="24"/>
+            </w:rPr>
+            <m:t>Hd</m:t>
+          </m:r>
+          <m:r>
+            <w:rPr>
+              <w:rFonts w:ascii="Cambria Math" w:eastAsiaTheme="minorEastAsia" w:hAnsi="Cambria Math"/>
+              <w:sz w:val="24"/>
+              <w:szCs w:val="24"/>
+            </w:rPr>
+            <m:t>=posicion x y y de</m:t>
+          </m:r>
+          <m:r>
+            <w:rPr>
+              <w:rFonts w:ascii="Cambria Math" w:eastAsiaTheme="minorEastAsia" w:hAnsi="Cambria Math"/>
+              <w:sz w:val="24"/>
+              <w:szCs w:val="24"/>
+            </w:rPr>
+            <m:t>l cañon de</m:t>
+          </m:r>
+          <m:r>
+            <w:rPr>
+              <w:rFonts w:ascii="Cambria Math" w:eastAsiaTheme="minorEastAsia" w:hAnsi="Cambria Math"/>
+              <w:sz w:val="24"/>
+              <w:szCs w:val="24"/>
+            </w:rPr>
+            <m:t>fensiv</m:t>
+          </m:r>
+          <m:r>
+            <w:rPr>
+              <w:rFonts w:ascii="Cambria Math" w:eastAsiaTheme="minorEastAsia" w:hAnsi="Cambria Math"/>
+              <w:sz w:val="24"/>
+              <w:szCs w:val="24"/>
+            </w:rPr>
+            <m:t>o</m:t>
+          </m:r>
+          <m:r>
+            <w:rPr>
+              <w:rFonts w:ascii="Cambria Math" w:eastAsiaTheme="minorEastAsia" w:hAnsi="Cambria Math"/>
+              <w:sz w:val="24"/>
+              <w:szCs w:val="24"/>
+            </w:rPr>
+            <m:t>;</m:t>
+          </m:r>
+        </m:oMath>
+      </m:oMathPara>
+    </w:p>
+    <w:p>
+      <w:pPr>
+        <w:jc w:val="both"/>
+        <w:rPr>
+          <w:sz w:val="28"/>
+          <w:szCs w:val="28"/>
+          <w:lang w:val="es-MX"/>
+        </w:rPr>
+      </w:pPr>
+      <w:r>
+        <w:rPr>
+          <w:b/>
+          <w:bCs/>
+          <w:sz w:val="28"/>
+          <w:szCs w:val="28"/>
+          <w:lang w:val="es-MX"/>
+        </w:rPr>
+        <w:t xml:space="preserve">Para el </w:t>
+      </w:r>
+      <w:r>
+        <w:rPr>
+          <w:b/>
+          <w:bCs/>
+          <w:sz w:val="28"/>
+          <w:szCs w:val="28"/>
+          <w:lang w:val="es-MX"/>
+        </w:rPr>
+        <w:t>cuarto</w:t>
+      </w:r>
+      <w:r>
+        <w:rPr>
+          <w:b/>
+          <w:bCs/>
+          <w:sz w:val="28"/>
+          <w:szCs w:val="28"/>
+          <w:lang w:val="es-MX"/>
+        </w:rPr>
+        <w:t xml:space="preserve"> caso</w:t>
+      </w:r>
+      <w:r>
+        <w:rPr>
+          <w:sz w:val="28"/>
+          <w:szCs w:val="28"/>
+          <w:lang w:val="es-MX"/>
+        </w:rPr>
+        <w:t>:</w:t>
+      </w:r>
+      <w:r>
+        <w:t xml:space="preserve"> </w:t>
+      </w:r>
+      <w:r>
+        <w:rPr>
+          <w:sz w:val="28"/>
+          <w:szCs w:val="28"/>
+          <w:lang w:val="es-MX"/>
+        </w:rPr>
+        <w:t xml:space="preserve">Dado un disparo ofensivo, generar (al menos tres) </w:t>
+      </w:r>
+      <w:r>
+        <w:rPr>
+          <w:sz w:val="28"/>
+          <w:szCs w:val="28"/>
+          <w:lang w:val="es-MX"/>
+        </w:rPr>
+        <w:t>disparos defensivos</w:t>
+      </w:r>
+      <w:r>
+        <w:rPr>
+          <w:sz w:val="28"/>
+          <w:szCs w:val="28"/>
+          <w:lang w:val="es-MX"/>
+        </w:rPr>
+        <w:t xml:space="preserve"> que impidan que</w:t>
+      </w:r>
+      <w:r>
+        <w:rPr>
+          <w:sz w:val="28"/>
+          <w:szCs w:val="28"/>
+          <w:lang w:val="es-MX"/>
+        </w:rPr>
+        <w:t xml:space="preserve"> </w:t>
+      </w:r>
+      <w:r>
+        <w:rPr>
+          <w:sz w:val="28"/>
+          <w:szCs w:val="28"/>
+          <w:lang w:val="es-MX"/>
+        </w:rPr>
+        <w:t>los cañones defensivo y ofensivo puedan ser destruidos.</w:t>
+      </w:r>
+    </w:p>
+    <w:p>
+      <w:pPr>
+        <w:jc w:val="both"/>
+        <w:rPr>
+          <w:sz w:val="28"/>
+          <w:szCs w:val="28"/>
+          <w:lang w:val="es-MX"/>
+        </w:rPr>
+      </w:pPr>
+      <w:r>
+        <w:rPr>
+          <w:sz w:val="28"/>
+          <w:szCs w:val="28"/>
+          <w:lang w:val="es-MX"/>
+        </w:rPr>
+        <w:t>Para este caso se implementa una función similar al caso 3 solo que se añaden condiciones para verificar que el cañón ofensivo tampoco sea dañado</w:t>
+      </w:r>
+    </w:p>
+    <w:p>
+      <w:pPr>
+        <w:jc w:val="both"/>
+        <w:rPr>
+          <w:rFonts w:eastAsiaTheme="minorEastAsia"/>
+          <w:sz w:val="28"/>
+          <w:szCs w:val="28"/>
+        </w:rPr>
+      </w:pPr>
+      <m:oMath>
+        <m:rad>
+          <m:radPr>
+            <m:degHide m:val="1"/>
+            <m:ctrlPr>
+              <w:rPr>
+                <w:rFonts w:ascii="Cambria Math" w:hAnsi="Cambria Math"/>
+                <w:b/>
+                <w:bCs/>
+                <w:sz w:val="24"/>
+                <w:szCs w:val="24"/>
+              </w:rPr>
+            </m:ctrlPr>
+          </m:radPr>
+          <m:deg>
+            <m:ctrlPr>
+              <w:rPr>
+                <w:rFonts w:ascii="Cambria Math" w:hAnsi="Cambria Math"/>
+                <w:b/>
+                <w:bCs/>
+                <w:i/>
+                <w:sz w:val="24"/>
+                <w:szCs w:val="24"/>
+              </w:rPr>
+            </m:ctrlPr>
+          </m:deg>
+          <m:e>
+            <m:sSup>
+              <m:sSupPr>
+                <m:ctrlPr>
+                  <w:rPr>
+                    <w:rFonts w:ascii="Cambria Math" w:hAnsi="Cambria Math"/>
+                    <w:b/>
+                    <w:bCs/>
+                    <w:i/>
+                    <w:sz w:val="24"/>
+                    <w:szCs w:val="24"/>
+                  </w:rPr>
+                </m:ctrlPr>
+              </m:sSupPr>
+              <m:e>
+                <m:d>
+                  <m:dPr>
+                    <m:ctrlPr>
+                      <w:rPr>
+                        <w:rFonts w:ascii="Cambria Math" w:hAnsi="Cambria Math"/>
+                        <w:b/>
+                        <w:bCs/>
+                        <w:i/>
+                        <w:sz w:val="24"/>
+                        <w:szCs w:val="24"/>
+                      </w:rPr>
+                    </m:ctrlPr>
+                  </m:dPr>
+                  <m:e>
+                    <m:r>
+                      <m:rPr>
+                        <m:sty m:val="bi"/>
+                      </m:rPr>
+                      <w:rPr>
+                        <w:rFonts w:ascii="Cambria Math" w:hAnsi="Cambria Math"/>
+                        <w:sz w:val="24"/>
+                        <w:szCs w:val="24"/>
+                      </w:rPr>
+                      <m:t>xo-</m:t>
+                    </m:r>
+                    <m:r>
+                      <m:rPr>
+                        <m:sty m:val="bi"/>
+                      </m:rPr>
+                      <w:rPr>
+                        <w:rFonts w:ascii="Cambria Math" w:hAnsi="Cambria Math"/>
+                        <w:sz w:val="24"/>
+                        <w:szCs w:val="24"/>
+                      </w:rPr>
+                      <m:t>0</m:t>
+                    </m:r>
+                  </m:e>
+                </m:d>
+              </m:e>
+              <m:sup>
+                <m:r>
+                  <m:rPr>
+                    <m:sty m:val="bi"/>
+                  </m:rPr>
+                  <w:rPr>
+                    <w:rFonts w:ascii="Cambria Math" w:hAnsi="Cambria Math"/>
+                    <w:sz w:val="24"/>
+                    <w:szCs w:val="24"/>
+                  </w:rPr>
+                  <m:t>2</m:t>
+                </m:r>
+              </m:sup>
+            </m:sSup>
+            <m:r>
+              <m:rPr>
+                <m:sty m:val="bi"/>
+              </m:rPr>
+              <w:rPr>
+                <w:rFonts w:ascii="Cambria Math" w:hAnsi="Cambria Math"/>
+                <w:sz w:val="24"/>
+                <w:szCs w:val="24"/>
+              </w:rPr>
+              <m:t>+</m:t>
+            </m:r>
+            <m:sSup>
+              <m:sSupPr>
+                <m:ctrlPr>
+                  <w:rPr>
+                    <w:rFonts w:ascii="Cambria Math" w:hAnsi="Cambria Math"/>
+                    <w:b/>
+                    <w:bCs/>
+                    <w:i/>
+                    <w:sz w:val="24"/>
+                    <w:szCs w:val="24"/>
+                  </w:rPr>
+                </m:ctrlPr>
+              </m:sSupPr>
+              <m:e>
+                <m:d>
+                  <m:dPr>
+                    <m:ctrlPr>
+                      <w:rPr>
+                        <w:rFonts w:ascii="Cambria Math" w:hAnsi="Cambria Math"/>
+                        <w:b/>
+                        <w:bCs/>
+                        <w:i/>
+                        <w:sz w:val="24"/>
+                        <w:szCs w:val="24"/>
+                      </w:rPr>
+                    </m:ctrlPr>
+                  </m:dPr>
+                  <m:e>
+                    <m:r>
+                      <m:rPr>
+                        <m:sty m:val="bi"/>
+                      </m:rPr>
+                      <w:rPr>
+                        <w:rFonts w:ascii="Cambria Math" w:hAnsi="Cambria Math"/>
+                        <w:sz w:val="24"/>
+                        <w:szCs w:val="24"/>
+                      </w:rPr>
+                      <m:t>yo-H</m:t>
+                    </m:r>
+                    <m:r>
+                      <m:rPr>
+                        <m:sty m:val="bi"/>
+                      </m:rPr>
+                      <w:rPr>
+                        <w:rFonts w:ascii="Cambria Math" w:hAnsi="Cambria Math"/>
+                        <w:sz w:val="24"/>
+                        <w:szCs w:val="24"/>
+                      </w:rPr>
+                      <m:t>o</m:t>
+                    </m:r>
+                  </m:e>
+                </m:d>
+              </m:e>
+              <m:sup>
+                <m:r>
+                  <m:rPr>
+                    <m:sty m:val="bi"/>
+                  </m:rPr>
+                  <w:rPr>
+                    <w:rFonts w:ascii="Cambria Math" w:hAnsi="Cambria Math"/>
+                    <w:sz w:val="24"/>
+                    <w:szCs w:val="24"/>
+                  </w:rPr>
+                  <m:t>2</m:t>
+                </m:r>
+              </m:sup>
+            </m:sSup>
+          </m:e>
+        </m:rad>
+        <m:r>
+          <m:rPr>
+            <m:sty m:val="b"/>
+          </m:rPr>
+          <w:rPr>
+            <w:rFonts w:ascii="Cambria Math" w:hAnsi="Cambria Math"/>
+            <w:sz w:val="24"/>
+            <w:szCs w:val="24"/>
+          </w:rPr>
+          <m:t>≤0.05*d</m:t>
+        </m:r>
+      </m:oMath>
+      <w:r>
+        <w:rPr>
+          <w:rFonts w:eastAsiaTheme="minorEastAsia"/>
+          <w:b/>
+          <w:bCs/>
+          <w:sz w:val="24"/>
+          <w:szCs w:val="24"/>
+        </w:rPr>
+        <w:t xml:space="preserve"> </w:t>
+      </w:r>
+      <w:r>
+        <w:rPr>
+          <w:rFonts w:eastAsiaTheme="minorEastAsia"/>
+          <w:sz w:val="28"/>
+          <w:szCs w:val="28"/>
+        </w:rPr>
+        <w:t>para la bala ofensiva</w:t>
+      </w:r>
+    </w:p>
+    <w:p>
+      <w:pPr>
+        <w:jc w:val="both"/>
+        <w:rPr>
+          <w:rFonts w:eastAsiaTheme="minorEastAsia"/>
+          <w:sz w:val="24"/>
+          <w:szCs w:val="24"/>
+        </w:rPr>
+      </w:pPr>
+      <w:r>
+        <w:rPr>
+          <w:rFonts w:eastAsiaTheme="minorEastAsia"/>
+          <w:sz w:val="28"/>
+          <w:szCs w:val="28"/>
+        </w:rPr>
+        <w:t xml:space="preserve"> </w:t>
+      </w:r>
+      <m:oMath>
+        <m:rad>
+          <m:radPr>
+            <m:degHide m:val="1"/>
+            <m:ctrlPr>
+              <w:rPr>
+                <w:rFonts w:ascii="Cambria Math" w:hAnsi="Cambria Math"/>
+                <w:b/>
+                <w:bCs/>
+                <w:sz w:val="24"/>
+                <w:szCs w:val="24"/>
+              </w:rPr>
+            </m:ctrlPr>
+          </m:radPr>
+          <m:deg>
+            <m:ctrlPr>
+              <w:rPr>
+                <w:rFonts w:ascii="Cambria Math" w:hAnsi="Cambria Math"/>
+                <w:b/>
+                <w:bCs/>
+                <w:i/>
+                <w:sz w:val="24"/>
+                <w:szCs w:val="24"/>
+              </w:rPr>
+            </m:ctrlPr>
+          </m:deg>
+          <m:e>
+            <m:sSup>
+              <m:sSupPr>
+                <m:ctrlPr>
+                  <w:rPr>
+                    <w:rFonts w:ascii="Cambria Math" w:hAnsi="Cambria Math"/>
+                    <w:b/>
+                    <w:bCs/>
+                    <w:i/>
+                    <w:sz w:val="24"/>
+                    <w:szCs w:val="24"/>
+                  </w:rPr>
+                </m:ctrlPr>
+              </m:sSupPr>
+              <m:e>
+                <m:d>
+                  <m:dPr>
+                    <m:ctrlPr>
+                      <w:rPr>
+                        <w:rFonts w:ascii="Cambria Math" w:hAnsi="Cambria Math"/>
+                        <w:b/>
+                        <w:bCs/>
+                        <w:i/>
+                        <w:sz w:val="24"/>
+                        <w:szCs w:val="24"/>
+                      </w:rPr>
+                    </m:ctrlPr>
+                  </m:dPr>
+                  <m:e>
+                    <m:r>
+                      <m:rPr>
+                        <m:sty m:val="bi"/>
+                      </m:rPr>
+                      <w:rPr>
+                        <w:rFonts w:ascii="Cambria Math" w:hAnsi="Cambria Math"/>
+                        <w:sz w:val="24"/>
+                        <w:szCs w:val="24"/>
+                      </w:rPr>
+                      <m:t>x-</m:t>
+                    </m:r>
+                    <m:r>
+                      <m:rPr>
+                        <m:sty m:val="bi"/>
+                      </m:rPr>
+                      <w:rPr>
+                        <w:rFonts w:ascii="Cambria Math" w:hAnsi="Cambria Math"/>
+                        <w:sz w:val="24"/>
+                        <w:szCs w:val="24"/>
+                      </w:rPr>
+                      <m:t>0</m:t>
+                    </m:r>
+                  </m:e>
+                </m:d>
+              </m:e>
+              <m:sup>
+                <m:r>
+                  <m:rPr>
+                    <m:sty m:val="bi"/>
+                  </m:rPr>
+                  <w:rPr>
+                    <w:rFonts w:ascii="Cambria Math" w:hAnsi="Cambria Math"/>
+                    <w:sz w:val="24"/>
+                    <w:szCs w:val="24"/>
+                  </w:rPr>
+                  <m:t>2</m:t>
+                </m:r>
+              </m:sup>
+            </m:sSup>
+            <m:r>
+              <m:rPr>
+                <m:sty m:val="bi"/>
+              </m:rPr>
+              <w:rPr>
+                <w:rFonts w:ascii="Cambria Math" w:hAnsi="Cambria Math"/>
+                <w:sz w:val="24"/>
+                <w:szCs w:val="24"/>
+              </w:rPr>
+              <m:t>+(y-</m:t>
+            </m:r>
+            <m:r>
+              <m:rPr>
+                <m:sty m:val="bi"/>
+              </m:rPr>
+              <w:rPr>
+                <w:rFonts w:ascii="Cambria Math" w:hAnsi="Cambria Math"/>
+                <w:sz w:val="24"/>
+                <w:szCs w:val="24"/>
+              </w:rPr>
+              <m:t>H</m:t>
+            </m:r>
+            <m:r>
+              <m:rPr>
+                <m:sty m:val="bi"/>
+              </m:rPr>
+              <w:rPr>
+                <w:rFonts w:ascii="Cambria Math" w:hAnsi="Cambria Math"/>
+                <w:sz w:val="24"/>
+                <w:szCs w:val="24"/>
+              </w:rPr>
+              <m:t>o</m:t>
+            </m:r>
+            <m:r>
+              <m:rPr>
+                <m:sty m:val="bi"/>
+              </m:rPr>
+              <w:rPr>
+                <w:rFonts w:ascii="Cambria Math" w:hAnsi="Cambria Math"/>
+                <w:sz w:val="24"/>
+                <w:szCs w:val="24"/>
+              </w:rPr>
+              <m:t>)^2</m:t>
+            </m:r>
+          </m:e>
+        </m:rad>
+        <m:r>
+          <m:rPr>
+            <m:sty m:val="b"/>
+          </m:rPr>
+          <w:rPr>
+            <w:rFonts w:ascii="Cambria Math" w:hAnsi="Cambria Math"/>
+            <w:sz w:val="24"/>
+            <w:szCs w:val="24"/>
+          </w:rPr>
+          <m:t>≤0.025*d</m:t>
+        </m:r>
+        <m:r>
+          <m:rPr>
+            <m:sty m:val="p"/>
+          </m:rPr>
+          <w:rPr>
+            <w:rFonts w:ascii="Cambria Math" w:hAnsi="Cambria Math"/>
+            <w:sz w:val="24"/>
+            <w:szCs w:val="24"/>
+          </w:rPr>
+          <m:t xml:space="preserve"> </m:t>
+        </m:r>
+      </m:oMath>
+      <w:r>
+        <w:rPr>
+          <w:rFonts w:eastAsiaTheme="minorEastAsia"/>
+          <w:sz w:val="24"/>
+          <w:szCs w:val="24"/>
+        </w:rPr>
+        <w:t>para la bala defensiva</w:t>
+      </w:r>
+      <w:r>
+        <w:rPr>
+          <w:rFonts w:eastAsiaTheme="minorEastAsia"/>
+          <w:sz w:val="24"/>
+          <w:szCs w:val="24"/>
+        </w:rPr>
+        <w:t xml:space="preserve"> </w:t>
+      </w:r>
+    </w:p>
+    <w:p>
+      <w:pPr>
+        <w:jc w:val="both"/>
+        <w:rPr>
+          <w:rFonts w:eastAsiaTheme="minorEastAsia"/>
+          <w:sz w:val="24"/>
+          <w:szCs w:val="24"/>
+        </w:rPr>
+      </w:pPr>
+      <w:r>
+        <w:rPr>
+          <w:rFonts w:eastAsiaTheme="minorEastAsia"/>
+          <w:sz w:val="24"/>
+          <w:szCs w:val="24"/>
+        </w:rPr>
+        <w:t>Donde:</w:t>
+      </w:r>
+    </w:p>
+    <w:p>
+      <w:pPr>
+        <w:jc w:val="both"/>
+        <w:rPr>
+          <w:rFonts w:eastAsiaTheme="minorEastAsia"/>
+          <w:sz w:val="24"/>
+          <w:szCs w:val="24"/>
+        </w:rPr>
+      </w:pPr>
+      <m:oMathPara>
+        <m:oMath>
+          <m:r>
+            <w:rPr>
+              <w:rFonts w:ascii="Cambria Math" w:eastAsiaTheme="minorEastAsia" w:hAnsi="Cambria Math"/>
+              <w:sz w:val="24"/>
+              <w:szCs w:val="24"/>
+            </w:rPr>
+            <m:t>xo,yo=posicion x y y de la bala ofensiva;</m:t>
+          </m:r>
+        </m:oMath>
+      </m:oMathPara>
+    </w:p>
+    <w:p>
+      <w:pPr>
+        <w:jc w:val="both"/>
+        <w:rPr>
+          <w:rFonts w:eastAsiaTheme="minorEastAsia"/>
+          <w:sz w:val="24"/>
+          <w:szCs w:val="24"/>
+        </w:rPr>
+      </w:pPr>
+      <m:oMathPara>
+        <m:oMath>
+          <m:r>
+            <w:rPr>
+              <w:rFonts w:ascii="Cambria Math" w:eastAsiaTheme="minorEastAsia" w:hAnsi="Cambria Math"/>
+              <w:sz w:val="24"/>
+              <w:szCs w:val="24"/>
+            </w:rPr>
+            <m:t xml:space="preserve">x,y=posicion x y y de la bala defensiva; </m:t>
+          </m:r>
+        </m:oMath>
+      </m:oMathPara>
+    </w:p>
+    <w:p>
+      <w:pPr>
+        <w:jc w:val="both"/>
+        <w:rPr>
+          <w:rFonts w:eastAsiaTheme="minorEastAsia"/>
+          <w:sz w:val="24"/>
+          <w:szCs w:val="24"/>
+        </w:rPr>
+      </w:pPr>
+      <m:oMathPara>
+        <m:oMath>
+          <m:r>
+            <w:rPr>
+              <w:rFonts w:ascii="Cambria Math" w:eastAsiaTheme="minorEastAsia" w:hAnsi="Cambria Math"/>
+              <w:sz w:val="24"/>
+              <w:szCs w:val="24"/>
+            </w:rPr>
+            <m:t>0</m:t>
+          </m:r>
+          <m:r>
+            <w:rPr>
+              <w:rFonts w:ascii="Cambria Math" w:eastAsiaTheme="minorEastAsia" w:hAnsi="Cambria Math"/>
+              <w:sz w:val="24"/>
+              <w:szCs w:val="24"/>
+            </w:rPr>
+            <m:t>,</m:t>
+          </m:r>
+          <m:r>
+            <w:rPr>
+              <w:rFonts w:ascii="Cambria Math" w:eastAsiaTheme="minorEastAsia" w:hAnsi="Cambria Math"/>
+              <w:sz w:val="24"/>
+              <w:szCs w:val="24"/>
+            </w:rPr>
+            <m:t>Ho</m:t>
+          </m:r>
+          <m:r>
+            <w:rPr>
+              <w:rFonts w:ascii="Cambria Math" w:eastAsiaTheme="minorEastAsia" w:hAnsi="Cambria Math"/>
+              <w:sz w:val="24"/>
+              <w:szCs w:val="24"/>
+            </w:rPr>
+            <m:t>=posicion x y y de</m:t>
+          </m:r>
+          <m:r>
+            <w:rPr>
+              <w:rFonts w:ascii="Cambria Math" w:eastAsiaTheme="minorEastAsia" w:hAnsi="Cambria Math"/>
+              <w:sz w:val="24"/>
+              <w:szCs w:val="24"/>
+            </w:rPr>
+            <m:t>l cañon o</m:t>
+          </m:r>
+          <m:r>
+            <w:rPr>
+              <w:rFonts w:ascii="Cambria Math" w:eastAsiaTheme="minorEastAsia" w:hAnsi="Cambria Math"/>
+              <w:sz w:val="24"/>
+              <w:szCs w:val="24"/>
+            </w:rPr>
+            <m:t>fensiv</m:t>
+          </m:r>
+          <m:r>
+            <w:rPr>
+              <w:rFonts w:ascii="Cambria Math" w:eastAsiaTheme="minorEastAsia" w:hAnsi="Cambria Math"/>
+              <w:sz w:val="24"/>
+              <w:szCs w:val="24"/>
+            </w:rPr>
+            <m:t>o</m:t>
+          </m:r>
+          <m:r>
+            <w:rPr>
+              <w:rFonts w:ascii="Cambria Math" w:eastAsiaTheme="minorEastAsia" w:hAnsi="Cambria Math"/>
+              <w:sz w:val="24"/>
+              <w:szCs w:val="24"/>
+            </w:rPr>
+            <m:t xml:space="preserve">; </m:t>
+          </m:r>
+        </m:oMath>
+      </m:oMathPara>
+    </w:p>
+    <w:p>
+      <w:pPr>
+        <w:jc w:val="both"/>
+        <w:rPr>
+          <w:sz w:val="28"/>
+          <w:szCs w:val="28"/>
+          <w:lang w:val="es-MX"/>
+        </w:rPr>
+      </w:pPr>
     </w:p>
     <w:sectPr>
       <w:pgSz w:w="12240" w:h="15840"/>

</xml_diff>

<commit_message>
Avance de analisis 7
</commit_message>
<xml_diff>
--- a/Analisis/Análisis Parcial 2.docx
+++ b/Analisis/Análisis Parcial 2.docx
@@ -132,43 +132,7 @@
           <w:szCs w:val="28"/>
           <w:lang w:val="es-MX"/>
         </w:rPr>
-        <w:t>Para este punto se genera un ángulo de manera aleatoria y posteriormente se implementa un ciclo en el que se varíe o itere el valor de la velocidad inicial de la bala ofensiva, para cada posible valor de velocidad se obtienen las componentes en los ejes coordenados ‘</w:t>
-      </w:r>
-      <w:proofErr w:type="spellStart"/>
-      <w:r>
-        <w:rPr>
-          <w:sz w:val="28"/>
-          <w:szCs w:val="28"/>
-          <w:lang w:val="es-MX"/>
-        </w:rPr>
-        <w:t>Vx</w:t>
-      </w:r>
-      <w:proofErr w:type="spellEnd"/>
-      <w:r>
-        <w:rPr>
-          <w:sz w:val="28"/>
-          <w:szCs w:val="28"/>
-          <w:lang w:val="es-MX"/>
-        </w:rPr>
-        <w:t>’ y ‘</w:t>
-      </w:r>
-      <w:proofErr w:type="spellStart"/>
-      <w:r>
-        <w:rPr>
-          <w:sz w:val="28"/>
-          <w:szCs w:val="28"/>
-          <w:lang w:val="es-MX"/>
-        </w:rPr>
-        <w:t>Vy</w:t>
-      </w:r>
-      <w:proofErr w:type="spellEnd"/>
-      <w:r>
-        <w:rPr>
-          <w:sz w:val="28"/>
-          <w:szCs w:val="28"/>
-          <w:lang w:val="es-MX"/>
-        </w:rPr>
-        <w:t>’ adicionalmente se anida un segundo ciclo en el cual se varía los valores de tiempo a modo de simulación y con cada valor de tiempo se valúan las ecuaciones de posición</w:t>
+        <w:t>Para este punto se genera un ángulo de manera aleatoria y posteriormente se implementa un ciclo en el que se varíe o itere el valor de la velocidad inicial de la bala ofensiva, para cada posible valor de velocidad se obtienen las componentes en los ejes coordenados ‘Vx’ y ‘Vy’ adicionalmente se anida un segundo ciclo en el cual se varía los valores de tiempo a modo de simulación y con cada valor de tiempo se valúan las ecuaciones de posición</w:t>
       </w:r>
       <w:r>
         <w:rPr>
@@ -258,51 +222,15 @@
           <w:szCs w:val="28"/>
           <w:lang w:val="es-MX"/>
         </w:rPr>
-        <w:t xml:space="preserve">Donde los valores Vo1, Vo2, Vo3, </w:t>
-      </w:r>
-      <w:proofErr w:type="spellStart"/>
-      <w:r>
-        <w:rPr>
-          <w:sz w:val="28"/>
-          <w:szCs w:val="28"/>
-          <w:lang w:val="es-MX"/>
-        </w:rPr>
-        <w:t>Von</w:t>
-      </w:r>
-      <w:proofErr w:type="spellEnd"/>
-      <w:r>
-        <w:rPr>
-          <w:sz w:val="28"/>
-          <w:szCs w:val="28"/>
-          <w:lang w:val="es-MX"/>
-        </w:rPr>
-        <w:t xml:space="preserve"> son los </w:t>
-      </w:r>
-      <w:r>
-        <w:rPr>
-          <w:sz w:val="28"/>
-          <w:szCs w:val="28"/>
-          <w:lang w:val="es-MX"/>
-        </w:rPr>
-        <w:t xml:space="preserve">obtenidos en el ciclo mencionado anteriormente y los valores t1, t2, </w:t>
-      </w:r>
-      <w:proofErr w:type="spellStart"/>
-      <w:r>
-        <w:rPr>
-          <w:sz w:val="28"/>
-          <w:szCs w:val="28"/>
-          <w:lang w:val="es-MX"/>
-        </w:rPr>
-        <w:t>tn</w:t>
-      </w:r>
-      <w:proofErr w:type="spellEnd"/>
-      <w:r>
-        <w:rPr>
-          <w:sz w:val="28"/>
-          <w:szCs w:val="28"/>
-          <w:lang w:val="es-MX"/>
-        </w:rPr>
-        <w:t xml:space="preserve"> Son los valores de tiempo discreto con los que basados en las ecuaciones de movimiento se le da una respectiva </w:t>
+        <w:t xml:space="preserve">Donde los valores Vo1, Vo2, Vo3, Von son los </w:t>
+      </w:r>
+      <w:r>
+        <w:rPr>
+          <w:sz w:val="28"/>
+          <w:szCs w:val="28"/>
+          <w:lang w:val="es-MX"/>
+        </w:rPr>
+        <w:t xml:space="preserve">obtenidos en el ciclo mencionado anteriormente y los valores t1, t2, tn Son los valores de tiempo discreto con los que basados en las ecuaciones de movimiento se le da una respectiva </w:t>
       </w:r>
       <w:r>
         <w:rPr>
@@ -1355,8 +1283,8 @@
         <w:jc w:val="both"/>
         <w:rPr>
           <w:rFonts w:eastAsiaTheme="minorEastAsia"/>
-          <w:sz w:val="28"/>
-          <w:szCs w:val="28"/>
+          <w:sz w:val="24"/>
+          <w:szCs w:val="24"/>
         </w:rPr>
       </w:pPr>
       <m:oMathPara>
@@ -1427,6 +1355,24 @@
           </m:r>
         </m:oMath>
       </m:oMathPara>
+    </w:p>
+    <w:p>
+      <w:pPr>
+        <w:jc w:val="both"/>
+        <w:rPr>
+          <w:rFonts w:eastAsiaTheme="minorEastAsia"/>
+          <w:sz w:val="32"/>
+          <w:szCs w:val="32"/>
+        </w:rPr>
+      </w:pPr>
+      <w:r>
+        <w:rPr>
+          <w:rFonts w:eastAsiaTheme="minorEastAsia"/>
+          <w:sz w:val="28"/>
+          <w:szCs w:val="28"/>
+        </w:rPr>
+        <w:t>Cabe resaltar que se debe tomar en cuenta el tiempo de retraso del cañón defensivo al momento de evaluar las ecuaciones en cada instante</w:t>
+      </w:r>
     </w:p>
     <w:p>
       <w:pPr>
@@ -2027,6 +1973,7 @@
               <w:sz w:val="24"/>
               <w:szCs w:val="24"/>
             </w:rPr>
+            <w:lastRenderedPageBreak/>
             <m:t>0</m:t>
           </m:r>
           <m:r>
@@ -2084,6 +2031,529 @@
               <w:szCs w:val="24"/>
             </w:rPr>
             <m:t xml:space="preserve">; </m:t>
+          </m:r>
+        </m:oMath>
+      </m:oMathPara>
+    </w:p>
+    <w:p>
+      <w:pPr>
+        <w:jc w:val="both"/>
+        <w:rPr>
+          <w:sz w:val="28"/>
+          <w:szCs w:val="28"/>
+          <w:lang w:val="es-MX"/>
+        </w:rPr>
+      </w:pPr>
+    </w:p>
+    <w:p>
+      <w:pPr>
+        <w:jc w:val="both"/>
+        <w:rPr>
+          <w:sz w:val="28"/>
+          <w:szCs w:val="28"/>
+          <w:lang w:val="es-MX"/>
+        </w:rPr>
+      </w:pPr>
+      <w:r>
+        <w:rPr>
+          <w:b/>
+          <w:bCs/>
+          <w:sz w:val="28"/>
+          <w:szCs w:val="28"/>
+          <w:lang w:val="es-MX"/>
+        </w:rPr>
+        <w:t xml:space="preserve">Para el </w:t>
+      </w:r>
+      <w:r>
+        <w:rPr>
+          <w:b/>
+          <w:bCs/>
+          <w:sz w:val="28"/>
+          <w:szCs w:val="28"/>
+          <w:lang w:val="es-MX"/>
+        </w:rPr>
+        <w:t>quin</w:t>
+      </w:r>
+      <w:r>
+        <w:rPr>
+          <w:b/>
+          <w:bCs/>
+          <w:sz w:val="28"/>
+          <w:szCs w:val="28"/>
+          <w:lang w:val="es-MX"/>
+        </w:rPr>
+        <w:t>to</w:t>
+      </w:r>
+      <w:r>
+        <w:rPr>
+          <w:b/>
+          <w:bCs/>
+          <w:sz w:val="28"/>
+          <w:szCs w:val="28"/>
+          <w:lang w:val="es-MX"/>
+        </w:rPr>
+        <w:t xml:space="preserve"> caso</w:t>
+      </w:r>
+      <w:r>
+        <w:rPr>
+          <w:sz w:val="28"/>
+          <w:szCs w:val="28"/>
+          <w:lang w:val="es-MX"/>
+        </w:rPr>
+        <w:t>:</w:t>
+      </w:r>
+      <w:r>
+        <w:t xml:space="preserve"> </w:t>
+      </w:r>
+      <w:r>
+        <w:rPr>
+          <w:sz w:val="28"/>
+          <w:szCs w:val="28"/>
+          <w:lang w:val="es-MX"/>
+        </w:rPr>
+        <w:t>Dado un disparo ofensivo efectivo y un disparo defensivo que comprometa la efectividad del ataque ofensivo, generar (al menos tres) disparos que neutralicen el ataque defensivo</w:t>
+      </w:r>
+      <w:r>
+        <w:rPr>
+          <w:sz w:val="28"/>
+          <w:szCs w:val="28"/>
+          <w:lang w:val="es-MX"/>
+        </w:rPr>
+        <w:t xml:space="preserve"> </w:t>
+      </w:r>
+      <w:r>
+        <w:rPr>
+          <w:sz w:val="28"/>
+          <w:szCs w:val="28"/>
+          <w:lang w:val="es-MX"/>
+        </w:rPr>
+        <w:t>y permitan que el ataque ofensivo sea efectivo.</w:t>
+      </w:r>
+    </w:p>
+    <w:p>
+      <w:pPr>
+        <w:jc w:val="both"/>
+        <w:rPr>
+          <w:sz w:val="28"/>
+          <w:szCs w:val="28"/>
+          <w:lang w:val="es-MX"/>
+        </w:rPr>
+      </w:pPr>
+      <w:r>
+        <w:rPr>
+          <w:sz w:val="28"/>
+          <w:szCs w:val="28"/>
+          <w:lang w:val="es-MX"/>
+        </w:rPr>
+        <w:t>En este caso se genera un disparo ofensivo certero con un ángulo aleatorio, una ves se tenga este, se implementa una función similar a la usada en el caso 4 para obtener un disparo defensivo certero</w:t>
+      </w:r>
+      <w:r>
+        <w:rPr>
+          <w:sz w:val="28"/>
+          <w:szCs w:val="28"/>
+          <w:lang w:val="es-MX"/>
+        </w:rPr>
+        <w:t xml:space="preserve"> que no comprometa ninguno de los cañones </w:t>
+      </w:r>
+      <w:r>
+        <w:rPr>
+          <w:sz w:val="28"/>
+          <w:szCs w:val="28"/>
+          <w:lang w:val="es-MX"/>
+        </w:rPr>
+        <w:t xml:space="preserve">(teniendo en cuenta el retraso de 2 segundos), para  posteriormente generar 3 ángulos aleatorios para los disparos que buscan repeler el defensivo, y con un procedimiento similar a los ya mencionados se implementa un ciclo para obtener diferentes valores de velocidad </w:t>
+      </w:r>
+      <w:r>
+        <w:rPr>
+          <w:sz w:val="28"/>
+          <w:szCs w:val="28"/>
+          <w:lang w:val="es-MX"/>
+        </w:rPr>
+        <w:t xml:space="preserve">y otro ciclo anidado para darle los valores al tiempo, </w:t>
+      </w:r>
+      <w:r>
+        <w:rPr>
+          <w:sz w:val="28"/>
+          <w:szCs w:val="28"/>
+          <w:lang w:val="es-MX"/>
+        </w:rPr>
+        <w:t>en cada valor de tiempo se evalúan las ecuaciones teniendo en cuenta el retraso de 1 segundo de la información para verificar cuando un disparo es certero se verifica que se cumpla:</w:t>
+      </w:r>
+    </w:p>
+    <w:p>
+      <w:pPr>
+        <w:jc w:val="both"/>
+        <w:rPr>
+          <w:rFonts w:eastAsiaTheme="minorEastAsia"/>
+          <w:b/>
+          <w:bCs/>
+          <w:sz w:val="24"/>
+          <w:szCs w:val="24"/>
+        </w:rPr>
+      </w:pPr>
+      <m:oMathPara>
+        <m:oMath>
+          <m:rad>
+            <m:radPr>
+              <m:degHide m:val="1"/>
+              <m:ctrlPr>
+                <w:rPr>
+                  <w:rFonts w:ascii="Cambria Math" w:hAnsi="Cambria Math"/>
+                  <w:b/>
+                  <w:bCs/>
+                  <w:sz w:val="24"/>
+                  <w:szCs w:val="24"/>
+                </w:rPr>
+              </m:ctrlPr>
+            </m:radPr>
+            <m:deg>
+              <m:ctrlPr>
+                <w:rPr>
+                  <w:rFonts w:ascii="Cambria Math" w:hAnsi="Cambria Math"/>
+                  <w:b/>
+                  <w:bCs/>
+                  <w:i/>
+                  <w:sz w:val="24"/>
+                  <w:szCs w:val="24"/>
+                </w:rPr>
+              </m:ctrlPr>
+            </m:deg>
+            <m:e>
+              <m:sSup>
+                <m:sSupPr>
+                  <m:ctrlPr>
+                    <w:rPr>
+                      <w:rFonts w:ascii="Cambria Math" w:hAnsi="Cambria Math"/>
+                      <w:b/>
+                      <w:bCs/>
+                      <w:i/>
+                      <w:sz w:val="24"/>
+                      <w:szCs w:val="24"/>
+                    </w:rPr>
+                  </m:ctrlPr>
+                </m:sSupPr>
+                <m:e>
+                  <m:d>
+                    <m:dPr>
+                      <m:ctrlPr>
+                        <w:rPr>
+                          <w:rFonts w:ascii="Cambria Math" w:hAnsi="Cambria Math"/>
+                          <w:b/>
+                          <w:bCs/>
+                          <w:i/>
+                          <w:sz w:val="24"/>
+                          <w:szCs w:val="24"/>
+                        </w:rPr>
+                      </m:ctrlPr>
+                    </m:dPr>
+                    <m:e>
+                      <m:r>
+                        <m:rPr>
+                          <m:sty m:val="bi"/>
+                        </m:rPr>
+                        <w:rPr>
+                          <w:rFonts w:ascii="Cambria Math" w:hAnsi="Cambria Math"/>
+                          <w:sz w:val="24"/>
+                          <w:szCs w:val="24"/>
+                        </w:rPr>
+                        <m:t>x</m:t>
+                      </m:r>
+                      <m:r>
+                        <m:rPr>
+                          <m:sty m:val="bi"/>
+                        </m:rPr>
+                        <w:rPr>
+                          <w:rFonts w:ascii="Cambria Math" w:hAnsi="Cambria Math"/>
+                          <w:sz w:val="24"/>
+                          <w:szCs w:val="24"/>
+                        </w:rPr>
+                        <m:t>n</m:t>
+                      </m:r>
+                      <m:r>
+                        <m:rPr>
+                          <m:sty m:val="bi"/>
+                        </m:rPr>
+                        <w:rPr>
+                          <w:rFonts w:ascii="Cambria Math" w:hAnsi="Cambria Math"/>
+                          <w:sz w:val="24"/>
+                          <w:szCs w:val="24"/>
+                        </w:rPr>
+                        <m:t>-</m:t>
+                      </m:r>
+                      <m:r>
+                        <m:rPr>
+                          <m:sty m:val="bi"/>
+                        </m:rPr>
+                        <w:rPr>
+                          <w:rFonts w:ascii="Cambria Math" w:hAnsi="Cambria Math"/>
+                          <w:sz w:val="24"/>
+                          <w:szCs w:val="24"/>
+                        </w:rPr>
+                        <m:t>xd</m:t>
+                      </m:r>
+                    </m:e>
+                  </m:d>
+                </m:e>
+                <m:sup>
+                  <m:r>
+                    <m:rPr>
+                      <m:sty m:val="bi"/>
+                    </m:rPr>
+                    <w:rPr>
+                      <w:rFonts w:ascii="Cambria Math" w:hAnsi="Cambria Math"/>
+                      <w:sz w:val="24"/>
+                      <w:szCs w:val="24"/>
+                    </w:rPr>
+                    <m:t>2</m:t>
+                  </m:r>
+                </m:sup>
+              </m:sSup>
+              <m:r>
+                <m:rPr>
+                  <m:sty m:val="bi"/>
+                </m:rPr>
+                <w:rPr>
+                  <w:rFonts w:ascii="Cambria Math" w:hAnsi="Cambria Math"/>
+                  <w:sz w:val="24"/>
+                  <w:szCs w:val="24"/>
+                </w:rPr>
+                <m:t>+(y</m:t>
+              </m:r>
+              <m:r>
+                <m:rPr>
+                  <m:sty m:val="bi"/>
+                </m:rPr>
+                <w:rPr>
+                  <w:rFonts w:ascii="Cambria Math" w:hAnsi="Cambria Math"/>
+                  <w:sz w:val="24"/>
+                  <w:szCs w:val="24"/>
+                </w:rPr>
+                <m:t>n</m:t>
+              </m:r>
+              <m:r>
+                <m:rPr>
+                  <m:sty m:val="bi"/>
+                </m:rPr>
+                <w:rPr>
+                  <w:rFonts w:ascii="Cambria Math" w:hAnsi="Cambria Math"/>
+                  <w:sz w:val="24"/>
+                  <w:szCs w:val="24"/>
+                </w:rPr>
+                <m:t>-</m:t>
+              </m:r>
+              <m:r>
+                <m:rPr>
+                  <m:sty m:val="bi"/>
+                </m:rPr>
+                <w:rPr>
+                  <w:rFonts w:ascii="Cambria Math" w:hAnsi="Cambria Math"/>
+                  <w:sz w:val="24"/>
+                  <w:szCs w:val="24"/>
+                </w:rPr>
+                <m:t>yd</m:t>
+              </m:r>
+              <m:r>
+                <m:rPr>
+                  <m:sty m:val="bi"/>
+                </m:rPr>
+                <w:rPr>
+                  <w:rFonts w:ascii="Cambria Math" w:hAnsi="Cambria Math"/>
+                  <w:sz w:val="24"/>
+                  <w:szCs w:val="24"/>
+                </w:rPr>
+                <m:t>)^2</m:t>
+              </m:r>
+            </m:e>
+          </m:rad>
+          <m:r>
+            <m:rPr>
+              <m:sty m:val="b"/>
+            </m:rPr>
+            <w:rPr>
+              <w:rFonts w:ascii="Cambria Math" w:hAnsi="Cambria Math"/>
+              <w:sz w:val="24"/>
+              <w:szCs w:val="24"/>
+            </w:rPr>
+            <m:t>≤0.0</m:t>
+          </m:r>
+          <m:r>
+            <m:rPr>
+              <m:sty m:val="b"/>
+            </m:rPr>
+            <w:rPr>
+              <w:rFonts w:ascii="Cambria Math" w:hAnsi="Cambria Math"/>
+              <w:sz w:val="24"/>
+              <w:szCs w:val="24"/>
+            </w:rPr>
+            <m:t>0</m:t>
+          </m:r>
+          <m:r>
+            <m:rPr>
+              <m:sty m:val="b"/>
+            </m:rPr>
+            <w:rPr>
+              <w:rFonts w:ascii="Cambria Math" w:hAnsi="Cambria Math"/>
+              <w:sz w:val="24"/>
+              <w:szCs w:val="24"/>
+            </w:rPr>
+            <m:t>5</m:t>
+          </m:r>
+          <m:r>
+            <m:rPr>
+              <m:sty m:val="b"/>
+            </m:rPr>
+            <w:rPr>
+              <w:rFonts w:ascii="Cambria Math" w:hAnsi="Cambria Math"/>
+              <w:sz w:val="24"/>
+              <w:szCs w:val="24"/>
+            </w:rPr>
+            <m:t>*d</m:t>
+          </m:r>
+        </m:oMath>
+      </m:oMathPara>
+    </w:p>
+    <w:p>
+      <w:pPr>
+        <w:jc w:val="both"/>
+        <w:rPr>
+          <w:rFonts w:eastAsiaTheme="minorEastAsia"/>
+          <w:b/>
+          <w:bCs/>
+          <w:sz w:val="24"/>
+          <w:szCs w:val="24"/>
+        </w:rPr>
+      </w:pPr>
+      <w:r>
+        <w:rPr>
+          <w:rFonts w:eastAsiaTheme="minorEastAsia"/>
+          <w:b/>
+          <w:bCs/>
+          <w:sz w:val="24"/>
+          <w:szCs w:val="24"/>
+        </w:rPr>
+        <w:t>Donde:</w:t>
+      </w:r>
+    </w:p>
+    <w:p>
+      <w:pPr>
+        <w:jc w:val="both"/>
+        <w:rPr>
+          <w:rFonts w:eastAsiaTheme="minorEastAsia"/>
+          <w:sz w:val="24"/>
+          <w:szCs w:val="24"/>
+        </w:rPr>
+      </w:pPr>
+      <m:oMathPara>
+        <m:oMath>
+          <m:r>
+            <w:rPr>
+              <w:rFonts w:ascii="Cambria Math" w:eastAsiaTheme="minorEastAsia" w:hAnsi="Cambria Math"/>
+              <w:sz w:val="24"/>
+              <w:szCs w:val="24"/>
+            </w:rPr>
+            <m:t>x</m:t>
+          </m:r>
+          <m:r>
+            <w:rPr>
+              <w:rFonts w:ascii="Cambria Math" w:eastAsiaTheme="minorEastAsia" w:hAnsi="Cambria Math"/>
+              <w:sz w:val="24"/>
+              <w:szCs w:val="24"/>
+            </w:rPr>
+            <m:t>n</m:t>
+          </m:r>
+          <m:r>
+            <w:rPr>
+              <w:rFonts w:ascii="Cambria Math" w:eastAsiaTheme="minorEastAsia" w:hAnsi="Cambria Math"/>
+              <w:sz w:val="24"/>
+              <w:szCs w:val="24"/>
+            </w:rPr>
+            <m:t>,y</m:t>
+          </m:r>
+          <m:r>
+            <w:rPr>
+              <w:rFonts w:ascii="Cambria Math" w:eastAsiaTheme="minorEastAsia" w:hAnsi="Cambria Math"/>
+              <w:sz w:val="24"/>
+              <w:szCs w:val="24"/>
+            </w:rPr>
+            <m:t>n</m:t>
+          </m:r>
+          <m:r>
+            <w:rPr>
+              <w:rFonts w:ascii="Cambria Math" w:eastAsiaTheme="minorEastAsia" w:hAnsi="Cambria Math"/>
+              <w:sz w:val="24"/>
+              <w:szCs w:val="24"/>
+            </w:rPr>
+            <m:t xml:space="preserve">=posicion x y y de la bala </m:t>
+          </m:r>
+          <m:r>
+            <w:rPr>
+              <w:rFonts w:ascii="Cambria Math" w:eastAsiaTheme="minorEastAsia" w:hAnsi="Cambria Math"/>
+              <w:sz w:val="24"/>
+              <w:szCs w:val="24"/>
+            </w:rPr>
+            <m:t>que busca neutralizar la defensiva</m:t>
+          </m:r>
+          <m:r>
+            <w:rPr>
+              <w:rFonts w:ascii="Cambria Math" w:eastAsiaTheme="minorEastAsia" w:hAnsi="Cambria Math"/>
+              <w:sz w:val="24"/>
+              <w:szCs w:val="24"/>
+            </w:rPr>
+            <m:t>;</m:t>
+          </m:r>
+        </m:oMath>
+      </m:oMathPara>
+    </w:p>
+    <w:p>
+      <w:pPr>
+        <w:jc w:val="both"/>
+        <w:rPr>
+          <w:rFonts w:eastAsiaTheme="minorEastAsia"/>
+          <w:sz w:val="24"/>
+          <w:szCs w:val="24"/>
+        </w:rPr>
+      </w:pPr>
+      <m:oMathPara>
+        <m:oMath>
+          <m:r>
+            <w:rPr>
+              <w:rFonts w:ascii="Cambria Math" w:eastAsiaTheme="minorEastAsia" w:hAnsi="Cambria Math"/>
+              <w:sz w:val="24"/>
+              <w:szCs w:val="24"/>
+            </w:rPr>
+            <m:t>x</m:t>
+          </m:r>
+          <m:r>
+            <w:rPr>
+              <w:rFonts w:ascii="Cambria Math" w:eastAsiaTheme="minorEastAsia" w:hAnsi="Cambria Math"/>
+              <w:sz w:val="24"/>
+              <w:szCs w:val="24"/>
+            </w:rPr>
+            <m:t>d</m:t>
+          </m:r>
+          <m:r>
+            <w:rPr>
+              <w:rFonts w:ascii="Cambria Math" w:eastAsiaTheme="minorEastAsia" w:hAnsi="Cambria Math"/>
+              <w:sz w:val="24"/>
+              <w:szCs w:val="24"/>
+            </w:rPr>
+            <m:t>,y</m:t>
+          </m:r>
+          <m:r>
+            <w:rPr>
+              <w:rFonts w:ascii="Cambria Math" w:eastAsiaTheme="minorEastAsia" w:hAnsi="Cambria Math"/>
+              <w:sz w:val="24"/>
+              <w:szCs w:val="24"/>
+            </w:rPr>
+            <m:t>d</m:t>
+          </m:r>
+          <m:r>
+            <w:rPr>
+              <w:rFonts w:ascii="Cambria Math" w:eastAsiaTheme="minorEastAsia" w:hAnsi="Cambria Math"/>
+              <w:sz w:val="24"/>
+              <w:szCs w:val="24"/>
+            </w:rPr>
+            <m:t xml:space="preserve">=posicion x y y de la bala defensiva; </m:t>
           </m:r>
         </m:oMath>
       </m:oMathPara>

</xml_diff>